<commit_message>
First version that works end to end
</commit_message>
<xml_diff>
--- a/docassemble/ACDApp/data/templates/EPA_base.docx
+++ b/docassemble/ACDApp/data/templates/EPA_base.docx
@@ -274,7 +274,7 @@
                 <w:spacing w:val="4"/>
                 <w:lang w:val="en-GB"/>
               </w:rPr>
-              <w:t>donor_clause.content</w:t>
+              <w:t>donor_clause</w:t>
             </w:r>
             <w:proofErr w:type="spellEnd"/>
             <w:r>
@@ -468,13 +468,6 @@
               </w:rPr>
               <w:t>_clause</w:t>
             </w:r>
-            <w:r>
-              <w:rPr>
-                <w:color w:val="000000"/>
-                <w:spacing w:val="4"/>
-              </w:rPr>
-              <w:t>.content</w:t>
-            </w:r>
             <w:proofErr w:type="spellEnd"/>
             <w:r>
               <w:rPr>
@@ -489,7 +482,15 @@
                 <w:color w:val="000000"/>
                 <w:spacing w:val="4"/>
               </w:rPr>
-              <w:t>inline_markdown</w:t>
+              <w:t>inline_</w:t>
+            </w:r>
+            <w:proofErr w:type="gramStart"/>
+            <w:r>
+              <w:rPr>
+                <w:color w:val="000000"/>
+                <w:spacing w:val="4"/>
+              </w:rPr>
+              <w:t>markdown</w:t>
             </w:r>
             <w:proofErr w:type="spellEnd"/>
             <w:r>
@@ -506,6 +507,7 @@
               </w:rPr>
               <w:t>}</w:t>
             </w:r>
+            <w:proofErr w:type="gramEnd"/>
             <w:r>
               <w:rPr>
                 <w:color w:val="000000"/>
@@ -577,7 +579,7 @@
                 <w:color w:val="000000"/>
                 <w:spacing w:val="4"/>
               </w:rPr>
-              <w:t>capacity_clause.content</w:t>
+              <w:t>capacity_clause</w:t>
             </w:r>
             <w:proofErr w:type="spellEnd"/>
             <w:r>
@@ -918,6 +920,7 @@
               </w:rPr>
               <w:t xml:space="preserve"> WITNESS WHEREOF I </w:t>
             </w:r>
+            <w:proofErr w:type="gramStart"/>
             <w:r>
               <w:rPr>
                 <w:rFonts w:ascii="Arial" w:hAnsi="Arial" w:cs="Arial"/>
@@ -937,9 +940,9 @@
                 <w:spacing w:val="-8"/>
                 <w:sz w:val="18"/>
               </w:rPr>
-              <w:t>epaDonor.formatted_name.upper</w:t>
-            </w:r>
-            <w:proofErr w:type="spellEnd"/>
+              <w:t>epaDonor.formatted</w:t>
+            </w:r>
+            <w:proofErr w:type="gramEnd"/>
             <w:r>
               <w:rPr>
                 <w:rFonts w:ascii="Arial" w:hAnsi="Arial" w:cs="Arial"/>
@@ -948,7 +951,28 @@
                 <w:spacing w:val="-8"/>
                 <w:sz w:val="18"/>
               </w:rPr>
-              <w:t>() }}</w:t>
+              <w:t>_name.upper</w:t>
+            </w:r>
+            <w:proofErr w:type="spellEnd"/>
+            <w:r>
+              <w:rPr>
+                <w:rFonts w:ascii="Arial" w:hAnsi="Arial" w:cs="Arial"/>
+                <w:b/>
+                <w:bCs/>
+                <w:spacing w:val="-8"/>
+                <w:sz w:val="18"/>
+              </w:rPr>
+              <w:t>()</w:t>
+            </w:r>
+            <w:r>
+              <w:rPr>
+                <w:rFonts w:ascii="Arial" w:hAnsi="Arial" w:cs="Arial"/>
+                <w:b/>
+                <w:bCs/>
+                <w:spacing w:val="-8"/>
+                <w:sz w:val="18"/>
+              </w:rPr>
+              <w:t xml:space="preserve"> }}</w:t>
             </w:r>
             <w:r>
               <w:rPr>
@@ -1107,7 +1131,59 @@
                 <w:szCs w:val="18"/>
                 <w:lang w:val="en-GB"/>
               </w:rPr>
-              <w:t xml:space="preserve"> donor</w:t>
+              <w:t xml:space="preserve"> </w:t>
+            </w:r>
+            <w:proofErr w:type="gramStart"/>
+            <w:r>
+              <w:rPr>
+                <w:rFonts w:ascii="Arial" w:hAnsi="Arial" w:cs="Arial"/>
+                <w:bCs/>
+                <w:color w:val="000000"/>
+                <w:spacing w:val="4"/>
+                <w:sz w:val="18"/>
+                <w:szCs w:val="18"/>
+                <w:lang w:val="en-GB"/>
+              </w:rPr>
+              <w:t xml:space="preserve">{{ </w:t>
+            </w:r>
+            <w:proofErr w:type="spellStart"/>
+            <w:r>
+              <w:rPr>
+                <w:rFonts w:ascii="Arial" w:hAnsi="Arial" w:cs="Arial"/>
+                <w:bCs/>
+                <w:color w:val="000000"/>
+                <w:spacing w:val="4"/>
+                <w:sz w:val="18"/>
+                <w:szCs w:val="18"/>
+                <w:lang w:val="en-GB"/>
+              </w:rPr>
+              <w:t>epaDonor.formatted</w:t>
+            </w:r>
+            <w:proofErr w:type="gramEnd"/>
+            <w:r>
+              <w:rPr>
+                <w:rFonts w:ascii="Arial" w:hAnsi="Arial" w:cs="Arial"/>
+                <w:bCs/>
+                <w:color w:val="000000"/>
+                <w:spacing w:val="4"/>
+                <w:sz w:val="18"/>
+                <w:szCs w:val="18"/>
+                <w:lang w:val="en-GB"/>
+              </w:rPr>
+              <w:t>_name</w:t>
+            </w:r>
+            <w:proofErr w:type="spellEnd"/>
+            <w:r>
+              <w:rPr>
+                <w:rFonts w:ascii="Arial" w:hAnsi="Arial" w:cs="Arial"/>
+                <w:bCs/>
+                <w:color w:val="000000"/>
+                <w:spacing w:val="4"/>
+                <w:sz w:val="18"/>
+                <w:szCs w:val="18"/>
+                <w:lang w:val="en-GB"/>
+              </w:rPr>
+              <w:t xml:space="preserve"> }}</w:t>
             </w:r>
             <w:r>
               <w:rPr>
@@ -1562,6 +1638,22 @@
               <w:tabs>
                 <w:tab w:val="clear" w:pos="-720"/>
                 <w:tab w:val="clear" w:pos="0"/>
+                <w:tab w:val="clear" w:pos="1440"/>
+              </w:tabs>
+              <w:spacing w:before="180" w:line="240" w:lineRule="auto"/>
+              <w:rPr>
+                <w:rFonts w:ascii="Arial" w:hAnsi="Arial" w:cs="Arial"/>
+                <w:spacing w:val="-8"/>
+                <w:sz w:val="18"/>
+              </w:rPr>
+            </w:pPr>
+          </w:p>
+          <w:p>
+            <w:pPr>
+              <w:pStyle w:val="MainClauses"/>
+              <w:tabs>
+                <w:tab w:val="clear" w:pos="-720"/>
+                <w:tab w:val="clear" w:pos="0"/>
                 <w:tab w:val="clear" w:pos="720"/>
                 <w:tab w:val="clear" w:pos="1440"/>
               </w:tabs>
@@ -1606,7 +1698,7 @@
                 <w:spacing w:val="-8"/>
                 <w:sz w:val="18"/>
               </w:rPr>
-              <w:t>epaDoneeNamesList</w:t>
+              <w:t>epaDoneeNames</w:t>
             </w:r>
             <w:proofErr w:type="spellEnd"/>
             <w:r>
@@ -1617,6 +1709,24 @@
               </w:rPr>
               <w:t xml:space="preserve"> %}</w:t>
             </w:r>
+          </w:p>
+          <w:p>
+            <w:pPr>
+              <w:pStyle w:val="MainClauses"/>
+              <w:tabs>
+                <w:tab w:val="clear" w:pos="-720"/>
+                <w:tab w:val="clear" w:pos="0"/>
+                <w:tab w:val="clear" w:pos="720"/>
+                <w:tab w:val="clear" w:pos="1440"/>
+              </w:tabs>
+              <w:spacing w:before="180" w:line="240" w:lineRule="auto"/>
+              <w:ind w:left="360"/>
+              <w:rPr>
+                <w:rFonts w:ascii="Arial" w:hAnsi="Arial" w:cs="Arial"/>
+                <w:spacing w:val="-8"/>
+                <w:sz w:val="18"/>
+              </w:rPr>
+            </w:pPr>
           </w:p>
           <w:p>
             <w:pPr>
@@ -1677,6 +1787,7 @@
               </w:rPr>
               <w:tab/>
             </w:r>
+            <w:proofErr w:type="gramStart"/>
             <w:r>
               <w:rPr>
                 <w:spacing w:val="-8"/>
@@ -1684,15 +1795,37 @@
               </w:rPr>
               <w:t>{{</w:t>
             </w:r>
+            <w:r>
+              <w:rPr>
+                <w:spacing w:val="-8"/>
+                <w:sz w:val="18"/>
+              </w:rPr>
+              <w:t xml:space="preserve"> </w:t>
+            </w:r>
             <w:proofErr w:type="spellStart"/>
             <w:r>
               <w:rPr>
                 <w:spacing w:val="-8"/>
                 <w:sz w:val="18"/>
               </w:rPr>
-              <w:t>a_donee.formatted_name</w:t>
+              <w:t>a</w:t>
+            </w:r>
+            <w:proofErr w:type="gramEnd"/>
+            <w:r>
+              <w:rPr>
+                <w:spacing w:val="-8"/>
+                <w:sz w:val="18"/>
+              </w:rPr>
+              <w:t>_donee</w:t>
             </w:r>
             <w:proofErr w:type="spellEnd"/>
+            <w:r>
+              <w:rPr>
+                <w:spacing w:val="-8"/>
+                <w:sz w:val="18"/>
+              </w:rPr>
+              <w:t xml:space="preserve"> </w:t>
+            </w:r>
             <w:r>
               <w:rPr>
                 <w:spacing w:val="-8"/>
@@ -1860,13 +1993,7 @@
       <w:fldChar w:fldCharType="begin"/>
     </w:r>
     <w:r>
-      <w:instrText xml:space="preserve"> =</w:instrText>
-    </w:r>
-    <w:r>
-      <w:fldChar w:fldCharType="begin"/>
-    </w:r>
-    <w:r>
-      <w:instrText xml:space="preserve"> PAGE </w:instrText>
+      <w:instrText xml:space="preserve"> PAGE   \* MERGEFORMAT </w:instrText>
     </w:r>
     <w:r>
       <w:fldChar w:fldCharType="separate"/>
@@ -1875,55 +2002,12 @@
       <w:rPr>
         <w:noProof/>
       </w:rPr>
-      <w:instrText>2</w:instrText>
-    </w:r>
-    <w:r>
-      <w:fldChar w:fldCharType="end"/>
-    </w:r>
-    <w:r>
-      <w:instrText xml:space="preserve"> - </w:instrText>
-    </w:r>
-    <w:r>
-      <w:fldChar w:fldCharType="begin"/>
-    </w:r>
-    <w:r>
-      <w:instrText xml:space="preserve"> PAGEREF S</w:instrText>
-    </w:r>
-    <w:r>
-      <w:instrText>1</w:instrText>
-    </w:r>
-    <w:r>
-      <w:instrText xml:space="preserve"> </w:instrText>
-    </w:r>
-    <w:r>
-      <w:fldChar w:fldCharType="separate"/>
+      <w:t>1</w:t>
     </w:r>
     <w:r>
       <w:rPr>
-        <w:b/>
-        <w:bCs/>
-        <w:noProof/>
-        <w:lang w:val="en-US"/>
-      </w:rPr>
-      <w:instrText>Error! Bookmark not defined.</w:instrText>
-    </w:r>
-    <w:r>
-      <w:fldChar w:fldCharType="end"/>
-    </w:r>
-    <w:r>
-      <w:instrText xml:space="preserve"> </w:instrText>
-    </w:r>
-    <w:r>
-      <w:fldChar w:fldCharType="separate"/>
-    </w:r>
-    <w:r>
-      <w:rPr>
-        <w:b/>
         <w:noProof/>
       </w:rPr>
-      <w:t>!Syntax Error, !</w:t>
-    </w:r>
-    <w:r>
       <w:fldChar w:fldCharType="end"/>
     </w:r>
     <w:r>
@@ -3247,7 +3331,7 @@
   <w:style w:type="paragraph" w:default="1" w:styleId="Normal">
     <w:name w:val="Normal"/>
     <w:qFormat/>
-    <w:rsid w:val="005154FC"/>
+    <w:rsid w:val="00AF7C21"/>
     <w:pPr>
       <w:spacing w:after="160" w:line="259" w:lineRule="auto"/>
     </w:pPr>
@@ -3436,7 +3520,7 @@
     <w:uiPriority w:val="1"/>
     <w:semiHidden/>
     <w:unhideWhenUsed/>
-    <w:rsid w:val="005154FC"/>
+    <w:rsid w:val="00AF7C21"/>
   </w:style>
   <w:style w:type="table" w:default="1" w:styleId="TableNormal">
     <w:name w:val="Normal Table"/>
@@ -3458,7 +3542,7 @@
     <w:uiPriority w:val="99"/>
     <w:semiHidden/>
     <w:unhideWhenUsed/>
-    <w:rsid w:val="005154FC"/>
+    <w:rsid w:val="00AF7C21"/>
   </w:style>
   <w:style w:type="paragraph" w:styleId="EndnoteText">
     <w:name w:val="endnote text"/>

</xml_diff>

<commit_message>
Fix page numbering, remove acd includes
</commit_message>
<xml_diff>
--- a/docassemble/ACDApp/data/templates/EPA_base.docx
+++ b/docassemble/ACDApp/data/templates/EPA_base.docx
@@ -1908,8 +1908,12 @@
       </w:pPr>
     </w:p>
     <w:sectPr>
-      <w:footerReference w:type="default" r:id="rId11"/>
-      <w:footerReference w:type="first" r:id="rId12"/>
+      <w:headerReference w:type="even" r:id="rId11"/>
+      <w:headerReference w:type="default" r:id="rId12"/>
+      <w:footerReference w:type="even" r:id="rId13"/>
+      <w:footerReference w:type="default" r:id="rId14"/>
+      <w:headerReference w:type="first" r:id="rId15"/>
+      <w:footerReference w:type="first" r:id="rId16"/>
       <w:footnotePr>
         <w:numFmt w:val="lowerRoman"/>
       </w:footnotePr>
@@ -1945,6 +1949,16 @@
 </file>
 
 <file path=word/footer1.xml><?xml version="1.0" encoding="utf-8"?>
+<w:ftr xmlns:wpc="http://schemas.microsoft.com/office/word/2010/wordprocessingCanvas" xmlns:cx="http://schemas.microsoft.com/office/drawing/2014/chartex" xmlns:cx1="http://schemas.microsoft.com/office/drawing/2015/9/8/chartex" xmlns:cx2="http://schemas.microsoft.com/office/drawing/2015/10/21/chartex" xmlns:cx3="http://schemas.microsoft.com/office/drawing/2016/5/9/chartex" xmlns:cx4="http://schemas.microsoft.com/office/drawing/2016/5/10/chartex" xmlns:cx5="http://schemas.microsoft.com/office/drawing/2016/5/11/chartex" xmlns:cx6="http://schemas.microsoft.com/office/drawing/2016/5/12/chartex" xmlns:cx7="http://schemas.microsoft.com/office/drawing/2016/5/13/chartex" xmlns:cx8="http://schemas.microsoft.com/office/drawing/2016/5/14/chartex" xmlns:mc="http://schemas.openxmlformats.org/markup-compatibility/2006" xmlns:aink="http://schemas.microsoft.com/office/drawing/2016/ink" xmlns:am3d="http://schemas.microsoft.com/office/drawing/2017/model3d" xmlns:o="urn:schemas-microsoft-com:office:office" xmlns:r="http://schemas.openxmlformats.org/officeDocument/2006/relationships" xmlns:m="http://schemas.openxmlformats.org/officeDocument/2006/math" xmlns:v="urn:schemas-microsoft-com:vml" xmlns:wp14="http://schemas.microsoft.com/office/word/2010/wordprocessingDrawing" xmlns:wp="http://schemas.openxmlformats.org/drawingml/2006/wordprocessingDrawing" xmlns:w10="urn:schemas-microsoft-com:office:word" xmlns:w="http://schemas.openxmlformats.org/wordprocessingml/2006/main" xmlns:w14="http://schemas.microsoft.com/office/word/2010/wordml" xmlns:w15="http://schemas.microsoft.com/office/word/2012/wordml" xmlns:w16cex="http://schemas.microsoft.com/office/word/2018/wordml/cex" xmlns:w16cid="http://schemas.microsoft.com/office/word/2016/wordml/cid" xmlns:w16="http://schemas.microsoft.com/office/word/2018/wordml" xmlns:w16sdtdh="http://schemas.microsoft.com/office/word/2020/wordml/sdtdatahash" xmlns:w16se="http://schemas.microsoft.com/office/word/2015/wordml/symex" xmlns:wpg="http://schemas.microsoft.com/office/word/2010/wordprocessingGroup" xmlns:wpi="http://schemas.microsoft.com/office/word/2010/wordprocessingInk" xmlns:wne="http://schemas.microsoft.com/office/word/2006/wordml" xmlns:wps="http://schemas.microsoft.com/office/word/2010/wordprocessingShape" mc:Ignorable="w14 w15 w16se w16cid w16 w16cex w16sdtdh wp14">
+  <w:p>
+    <w:pPr>
+      <w:pStyle w:val="Footer"/>
+    </w:pPr>
+  </w:p>
+</w:ftr>
+</file>
+
+<file path=word/footer2.xml><?xml version="1.0" encoding="utf-8"?>
 <w:ftr xmlns:wpc="http://schemas.microsoft.com/office/word/2010/wordprocessingCanvas" xmlns:cx="http://schemas.microsoft.com/office/drawing/2014/chartex" xmlns:cx1="http://schemas.microsoft.com/office/drawing/2015/9/8/chartex" xmlns:cx2="http://schemas.microsoft.com/office/drawing/2015/10/21/chartex" xmlns:cx3="http://schemas.microsoft.com/office/drawing/2016/5/9/chartex" xmlns:cx4="http://schemas.microsoft.com/office/drawing/2016/5/10/chartex" xmlns:cx5="http://schemas.microsoft.com/office/drawing/2016/5/11/chartex" xmlns:cx6="http://schemas.microsoft.com/office/drawing/2016/5/12/chartex" xmlns:cx7="http://schemas.microsoft.com/office/drawing/2016/5/13/chartex" xmlns:cx8="http://schemas.microsoft.com/office/drawing/2016/5/14/chartex" xmlns:mc="http://schemas.openxmlformats.org/markup-compatibility/2006" xmlns:aink="http://schemas.microsoft.com/office/drawing/2016/ink" xmlns:am3d="http://schemas.microsoft.com/office/drawing/2017/model3d" xmlns:o="urn:schemas-microsoft-com:office:office" xmlns:r="http://schemas.openxmlformats.org/officeDocument/2006/relationships" xmlns:m="http://schemas.openxmlformats.org/officeDocument/2006/math" xmlns:v="urn:schemas-microsoft-com:vml" xmlns:wp14="http://schemas.microsoft.com/office/word/2010/wordprocessingDrawing" xmlns:wp="http://schemas.openxmlformats.org/drawingml/2006/wordprocessingDrawing" xmlns:w10="urn:schemas-microsoft-com:office:word" xmlns:w="http://schemas.openxmlformats.org/wordprocessingml/2006/main" xmlns:w14="http://schemas.microsoft.com/office/word/2010/wordml" xmlns:w15="http://schemas.microsoft.com/office/word/2012/wordml" xmlns:w16cex="http://schemas.microsoft.com/office/word/2018/wordml/cex" xmlns:w16cid="http://schemas.microsoft.com/office/word/2016/wordml/cid" xmlns:w16="http://schemas.microsoft.com/office/word/2018/wordml" xmlns:w16sdtdh="http://schemas.microsoft.com/office/word/2020/wordml/sdtdatahash" xmlns:w16se="http://schemas.microsoft.com/office/word/2015/wordml/symex" xmlns:wpg="http://schemas.microsoft.com/office/word/2010/wordprocessingGroup" xmlns:wpi="http://schemas.microsoft.com/office/word/2010/wordprocessingInk" xmlns:wne="http://schemas.microsoft.com/office/word/2006/wordml" xmlns:wps="http://schemas.microsoft.com/office/word/2010/wordprocessingShape" mc:Ignorable="w14 w15 w16se w16cid w16 w16cex w16sdtdh wp14">
   <w:tbl>
     <w:tblPr>
@@ -2013,29 +2027,19 @@
     <w:r>
       <w:t xml:space="preserve"> of </w:t>
     </w:r>
-    <w:r>
-      <w:fldChar w:fldCharType="begin"/>
-    </w:r>
-    <w:r>
-      <w:instrText>SECTIONPAGES</w:instrText>
-    </w:r>
-    <w:r>
-      <w:fldChar w:fldCharType="separate"/>
-    </w:r>
-    <w:r>
-      <w:rPr>
-        <w:noProof/>
-      </w:rPr>
-      <w:t>2</w:t>
-    </w:r>
-    <w:r>
-      <w:fldChar w:fldCharType="end"/>
-    </w:r>
+    <w:fldSimple w:instr=" NUMPAGES  ">
+      <w:r>
+        <w:rPr>
+          <w:noProof/>
+        </w:rPr>
+        <w:t>2</w:t>
+      </w:r>
+    </w:fldSimple>
   </w:p>
 </w:ftr>
 </file>
 
-<file path=word/footer2.xml><?xml version="1.0" encoding="utf-8"?>
+<file path=word/footer3.xml><?xml version="1.0" encoding="utf-8"?>
 <w:ftr xmlns:wpc="http://schemas.microsoft.com/office/word/2010/wordprocessingCanvas" xmlns:cx="http://schemas.microsoft.com/office/drawing/2014/chartex" xmlns:cx1="http://schemas.microsoft.com/office/drawing/2015/9/8/chartex" xmlns:cx2="http://schemas.microsoft.com/office/drawing/2015/10/21/chartex" xmlns:cx3="http://schemas.microsoft.com/office/drawing/2016/5/9/chartex" xmlns:cx4="http://schemas.microsoft.com/office/drawing/2016/5/10/chartex" xmlns:cx5="http://schemas.microsoft.com/office/drawing/2016/5/11/chartex" xmlns:cx6="http://schemas.microsoft.com/office/drawing/2016/5/12/chartex" xmlns:cx7="http://schemas.microsoft.com/office/drawing/2016/5/13/chartex" xmlns:cx8="http://schemas.microsoft.com/office/drawing/2016/5/14/chartex" xmlns:mc="http://schemas.openxmlformats.org/markup-compatibility/2006" xmlns:aink="http://schemas.microsoft.com/office/drawing/2016/ink" xmlns:am3d="http://schemas.microsoft.com/office/drawing/2017/model3d" xmlns:o="urn:schemas-microsoft-com:office:office" xmlns:r="http://schemas.openxmlformats.org/officeDocument/2006/relationships" xmlns:m="http://schemas.openxmlformats.org/officeDocument/2006/math" xmlns:v="urn:schemas-microsoft-com:vml" xmlns:wp14="http://schemas.microsoft.com/office/word/2010/wordprocessingDrawing" xmlns:wp="http://schemas.openxmlformats.org/drawingml/2006/wordprocessingDrawing" xmlns:w10="urn:schemas-microsoft-com:office:word" xmlns:w="http://schemas.openxmlformats.org/wordprocessingml/2006/main" xmlns:w14="http://schemas.microsoft.com/office/word/2010/wordml" xmlns:w15="http://schemas.microsoft.com/office/word/2012/wordml" xmlns:w16cex="http://schemas.microsoft.com/office/word/2018/wordml/cex" xmlns:w16cid="http://schemas.microsoft.com/office/word/2016/wordml/cid" xmlns:w16="http://schemas.microsoft.com/office/word/2018/wordml" xmlns:w16sdtdh="http://schemas.microsoft.com/office/word/2020/wordml/sdtdatahash" xmlns:w16se="http://schemas.microsoft.com/office/word/2015/wordml/symex" xmlns:wpg="http://schemas.microsoft.com/office/word/2010/wordprocessingGroup" xmlns:wpi="http://schemas.microsoft.com/office/word/2010/wordprocessingInk" xmlns:wne="http://schemas.microsoft.com/office/word/2006/wordml" xmlns:wps="http://schemas.microsoft.com/office/word/2010/wordprocessingShape" mc:Ignorable="w14 w15 w16se w16cid w16 w16cex w16sdtdh wp14">
   <w:p>
     <w:pPr>
@@ -2220,6 +2224,36 @@
     </w:p>
   </w:footnote>
 </w:footnotes>
+</file>
+
+<file path=word/header1.xml><?xml version="1.0" encoding="utf-8"?>
+<w:hdr xmlns:wpc="http://schemas.microsoft.com/office/word/2010/wordprocessingCanvas" xmlns:cx="http://schemas.microsoft.com/office/drawing/2014/chartex" xmlns:cx1="http://schemas.microsoft.com/office/drawing/2015/9/8/chartex" xmlns:cx2="http://schemas.microsoft.com/office/drawing/2015/10/21/chartex" xmlns:cx3="http://schemas.microsoft.com/office/drawing/2016/5/9/chartex" xmlns:cx4="http://schemas.microsoft.com/office/drawing/2016/5/10/chartex" xmlns:cx5="http://schemas.microsoft.com/office/drawing/2016/5/11/chartex" xmlns:cx6="http://schemas.microsoft.com/office/drawing/2016/5/12/chartex" xmlns:cx7="http://schemas.microsoft.com/office/drawing/2016/5/13/chartex" xmlns:cx8="http://schemas.microsoft.com/office/drawing/2016/5/14/chartex" xmlns:mc="http://schemas.openxmlformats.org/markup-compatibility/2006" xmlns:aink="http://schemas.microsoft.com/office/drawing/2016/ink" xmlns:am3d="http://schemas.microsoft.com/office/drawing/2017/model3d" xmlns:o="urn:schemas-microsoft-com:office:office" xmlns:r="http://schemas.openxmlformats.org/officeDocument/2006/relationships" xmlns:m="http://schemas.openxmlformats.org/officeDocument/2006/math" xmlns:v="urn:schemas-microsoft-com:vml" xmlns:wp14="http://schemas.microsoft.com/office/word/2010/wordprocessingDrawing" xmlns:wp="http://schemas.openxmlformats.org/drawingml/2006/wordprocessingDrawing" xmlns:w10="urn:schemas-microsoft-com:office:word" xmlns:w="http://schemas.openxmlformats.org/wordprocessingml/2006/main" xmlns:w14="http://schemas.microsoft.com/office/word/2010/wordml" xmlns:w15="http://schemas.microsoft.com/office/word/2012/wordml" xmlns:w16cex="http://schemas.microsoft.com/office/word/2018/wordml/cex" xmlns:w16cid="http://schemas.microsoft.com/office/word/2016/wordml/cid" xmlns:w16="http://schemas.microsoft.com/office/word/2018/wordml" xmlns:w16sdtdh="http://schemas.microsoft.com/office/word/2020/wordml/sdtdatahash" xmlns:w16se="http://schemas.microsoft.com/office/word/2015/wordml/symex" xmlns:wpg="http://schemas.microsoft.com/office/word/2010/wordprocessingGroup" xmlns:wpi="http://schemas.microsoft.com/office/word/2010/wordprocessingInk" xmlns:wne="http://schemas.microsoft.com/office/word/2006/wordml" xmlns:wps="http://schemas.microsoft.com/office/word/2010/wordprocessingShape" mc:Ignorable="w14 w15 w16se w16cid w16 w16cex w16sdtdh wp14">
+  <w:p>
+    <w:pPr>
+      <w:pStyle w:val="Header"/>
+    </w:pPr>
+  </w:p>
+</w:hdr>
+</file>
+
+<file path=word/header2.xml><?xml version="1.0" encoding="utf-8"?>
+<w:hdr xmlns:wpc="http://schemas.microsoft.com/office/word/2010/wordprocessingCanvas" xmlns:cx="http://schemas.microsoft.com/office/drawing/2014/chartex" xmlns:cx1="http://schemas.microsoft.com/office/drawing/2015/9/8/chartex" xmlns:cx2="http://schemas.microsoft.com/office/drawing/2015/10/21/chartex" xmlns:cx3="http://schemas.microsoft.com/office/drawing/2016/5/9/chartex" xmlns:cx4="http://schemas.microsoft.com/office/drawing/2016/5/10/chartex" xmlns:cx5="http://schemas.microsoft.com/office/drawing/2016/5/11/chartex" xmlns:cx6="http://schemas.microsoft.com/office/drawing/2016/5/12/chartex" xmlns:cx7="http://schemas.microsoft.com/office/drawing/2016/5/13/chartex" xmlns:cx8="http://schemas.microsoft.com/office/drawing/2016/5/14/chartex" xmlns:mc="http://schemas.openxmlformats.org/markup-compatibility/2006" xmlns:aink="http://schemas.microsoft.com/office/drawing/2016/ink" xmlns:am3d="http://schemas.microsoft.com/office/drawing/2017/model3d" xmlns:o="urn:schemas-microsoft-com:office:office" xmlns:r="http://schemas.openxmlformats.org/officeDocument/2006/relationships" xmlns:m="http://schemas.openxmlformats.org/officeDocument/2006/math" xmlns:v="urn:schemas-microsoft-com:vml" xmlns:wp14="http://schemas.microsoft.com/office/word/2010/wordprocessingDrawing" xmlns:wp="http://schemas.openxmlformats.org/drawingml/2006/wordprocessingDrawing" xmlns:w10="urn:schemas-microsoft-com:office:word" xmlns:w="http://schemas.openxmlformats.org/wordprocessingml/2006/main" xmlns:w14="http://schemas.microsoft.com/office/word/2010/wordml" xmlns:w15="http://schemas.microsoft.com/office/word/2012/wordml" xmlns:w16cex="http://schemas.microsoft.com/office/word/2018/wordml/cex" xmlns:w16cid="http://schemas.microsoft.com/office/word/2016/wordml/cid" xmlns:w16="http://schemas.microsoft.com/office/word/2018/wordml" xmlns:w16sdtdh="http://schemas.microsoft.com/office/word/2020/wordml/sdtdatahash" xmlns:w16se="http://schemas.microsoft.com/office/word/2015/wordml/symex" xmlns:wpg="http://schemas.microsoft.com/office/word/2010/wordprocessingGroup" xmlns:wpi="http://schemas.microsoft.com/office/word/2010/wordprocessingInk" xmlns:wne="http://schemas.microsoft.com/office/word/2006/wordml" xmlns:wps="http://schemas.microsoft.com/office/word/2010/wordprocessingShape" mc:Ignorable="w14 w15 w16se w16cid w16 w16cex w16sdtdh wp14">
+  <w:p>
+    <w:pPr>
+      <w:pStyle w:val="Header"/>
+    </w:pPr>
+  </w:p>
+</w:hdr>
+</file>
+
+<file path=word/header3.xml><?xml version="1.0" encoding="utf-8"?>
+<w:hdr xmlns:wpc="http://schemas.microsoft.com/office/word/2010/wordprocessingCanvas" xmlns:cx="http://schemas.microsoft.com/office/drawing/2014/chartex" xmlns:cx1="http://schemas.microsoft.com/office/drawing/2015/9/8/chartex" xmlns:cx2="http://schemas.microsoft.com/office/drawing/2015/10/21/chartex" xmlns:cx3="http://schemas.microsoft.com/office/drawing/2016/5/9/chartex" xmlns:cx4="http://schemas.microsoft.com/office/drawing/2016/5/10/chartex" xmlns:cx5="http://schemas.microsoft.com/office/drawing/2016/5/11/chartex" xmlns:cx6="http://schemas.microsoft.com/office/drawing/2016/5/12/chartex" xmlns:cx7="http://schemas.microsoft.com/office/drawing/2016/5/13/chartex" xmlns:cx8="http://schemas.microsoft.com/office/drawing/2016/5/14/chartex" xmlns:mc="http://schemas.openxmlformats.org/markup-compatibility/2006" xmlns:aink="http://schemas.microsoft.com/office/drawing/2016/ink" xmlns:am3d="http://schemas.microsoft.com/office/drawing/2017/model3d" xmlns:o="urn:schemas-microsoft-com:office:office" xmlns:r="http://schemas.openxmlformats.org/officeDocument/2006/relationships" xmlns:m="http://schemas.openxmlformats.org/officeDocument/2006/math" xmlns:v="urn:schemas-microsoft-com:vml" xmlns:wp14="http://schemas.microsoft.com/office/word/2010/wordprocessingDrawing" xmlns:wp="http://schemas.openxmlformats.org/drawingml/2006/wordprocessingDrawing" xmlns:w10="urn:schemas-microsoft-com:office:word" xmlns:w="http://schemas.openxmlformats.org/wordprocessingml/2006/main" xmlns:w14="http://schemas.microsoft.com/office/word/2010/wordml" xmlns:w15="http://schemas.microsoft.com/office/word/2012/wordml" xmlns:w16cex="http://schemas.microsoft.com/office/word/2018/wordml/cex" xmlns:w16cid="http://schemas.microsoft.com/office/word/2016/wordml/cid" xmlns:w16="http://schemas.microsoft.com/office/word/2018/wordml" xmlns:w16sdtdh="http://schemas.microsoft.com/office/word/2020/wordml/sdtdatahash" xmlns:w16se="http://schemas.microsoft.com/office/word/2015/wordml/symex" xmlns:wpg="http://schemas.microsoft.com/office/word/2010/wordprocessingGroup" xmlns:wpi="http://schemas.microsoft.com/office/word/2010/wordprocessingInk" xmlns:wne="http://schemas.microsoft.com/office/word/2006/wordml" xmlns:wps="http://schemas.microsoft.com/office/word/2010/wordprocessingShape" mc:Ignorable="w14 w15 w16se w16cid w16 w16cex w16sdtdh wp14">
+  <w:p>
+    <w:pPr>
+      <w:pStyle w:val="Header"/>
+    </w:pPr>
+  </w:p>
+</w:hdr>
 </file>
 
 <file path=word/numbering.xml><?xml version="1.0" encoding="utf-8"?>
@@ -3331,7 +3365,7 @@
   <w:style w:type="paragraph" w:default="1" w:styleId="Normal">
     <w:name w:val="Normal"/>
     <w:qFormat/>
-    <w:rsid w:val="00AF7C21"/>
+    <w:rsid w:val="001E3908"/>
     <w:pPr>
       <w:spacing w:after="160" w:line="259" w:lineRule="auto"/>
     </w:pPr>
@@ -3520,7 +3554,7 @@
     <w:uiPriority w:val="1"/>
     <w:semiHidden/>
     <w:unhideWhenUsed/>
-    <w:rsid w:val="00AF7C21"/>
+    <w:rsid w:val="001E3908"/>
   </w:style>
   <w:style w:type="table" w:default="1" w:styleId="TableNormal">
     <w:name w:val="Normal Table"/>
@@ -3542,7 +3576,7 @@
     <w:uiPriority w:val="99"/>
     <w:semiHidden/>
     <w:unhideWhenUsed/>
-    <w:rsid w:val="00AF7C21"/>
+    <w:rsid w:val="001E3908"/>
   </w:style>
   <w:style w:type="paragraph" w:styleId="EndnoteText">
     <w:name w:val="endnote text"/>
@@ -4216,10 +4250,21 @@
 </file>
 
 <file path=customXml/item1.xml><?xml version="1.0" encoding="utf-8"?>
-<b:Sources xmlns:b="http://schemas.openxmlformats.org/officeDocument/2006/bibliography" xmlns="http://schemas.openxmlformats.org/officeDocument/2006/bibliography" SelectedStyle="\APA.XSL" StyleName="APA"/>
+<p:properties xmlns:p="http://schemas.microsoft.com/office/2006/metadata/properties" xmlns:xsi="http://www.w3.org/2001/XMLSchema-instance" xmlns:pc="http://schemas.microsoft.com/office/infopath/2007/PartnerControls">
+  <documentManagement/>
+</p:properties>
 </file>
 
 <file path=customXml/item2.xml><?xml version="1.0" encoding="utf-8"?>
+<?mso-contentType ?>
+<FormTemplates xmlns="http://schemas.microsoft.com/sharepoint/v3/contenttype/forms">
+  <Display>DocumentLibraryForm</Display>
+  <Edit>DocumentLibraryForm</Edit>
+  <New>DocumentLibraryForm</New>
+</FormTemplates>
+</file>
+
+<file path=customXml/item3.xml><?xml version="1.0" encoding="utf-8"?>
 <ct:contentTypeSchema xmlns:ct="http://schemas.microsoft.com/office/2006/metadata/contentType" xmlns:ma="http://schemas.microsoft.com/office/2006/metadata/properties/metaAttributes" ct:_="" ma:_="" ma:contentTypeName="Document" ma:contentTypeID="0x0101008E6BF907DE8FBD4B87FDA69A95DC4C18" ma:contentTypeVersion="10" ma:contentTypeDescription="Create a new document." ma:contentTypeScope="" ma:versionID="9edb744bc3c42d8f6998f80fe80fa79d">
   <xsd:schema xmlns:xsd="http://www.w3.org/2001/XMLSchema" xmlns:xs="http://www.w3.org/2001/XMLSchema" xmlns:p="http://schemas.microsoft.com/office/2006/metadata/properties" xmlns:ns2="26b7cbc5-961c-4480-b3b6-6db2fc48a850" targetNamespace="http://schemas.microsoft.com/office/2006/metadata/properties" ma:root="true" ma:fieldsID="d12cf508fbc7a64fb3fbc9ba4ab7a817" ns2:_="">
     <xsd:import namespace="26b7cbc5-961c-4480-b3b6-6db2fc48a850"/>
@@ -4403,30 +4448,28 @@
 </ct:contentTypeSchema>
 </file>
 
-<file path=customXml/item3.xml><?xml version="1.0" encoding="utf-8"?>
-<?mso-contentType ?>
-<FormTemplates xmlns="http://schemas.microsoft.com/sharepoint/v3/contenttype/forms">
-  <Display>DocumentLibraryForm</Display>
-  <Edit>DocumentLibraryForm</Edit>
-  <New>DocumentLibraryForm</New>
-</FormTemplates>
-</file>
-
 <file path=customXml/item4.xml><?xml version="1.0" encoding="utf-8"?>
-<p:properties xmlns:p="http://schemas.microsoft.com/office/2006/metadata/properties" xmlns:xsi="http://www.w3.org/2001/XMLSchema-instance" xmlns:pc="http://schemas.microsoft.com/office/infopath/2007/PartnerControls">
-  <documentManagement/>
-</p:properties>
+<b:Sources xmlns:b="http://schemas.openxmlformats.org/officeDocument/2006/bibliography" xmlns="http://schemas.openxmlformats.org/officeDocument/2006/bibliography" SelectedStyle="\APA.XSL" StyleName="APA"/>
 </file>
 
 <file path=customXml/itemProps1.xml><?xml version="1.0" encoding="utf-8"?>
-<ds:datastoreItem xmlns:ds="http://schemas.openxmlformats.org/officeDocument/2006/customXml" ds:itemID="{B760F0C9-BDFA-4525-A9C9-E6552B0B6C30}">
+<ds:datastoreItem xmlns:ds="http://schemas.openxmlformats.org/officeDocument/2006/customXml" ds:itemID="{4DF68BEB-1789-48B5-AE29-EC4E69C147EC}">
   <ds:schemaRefs>
-    <ds:schemaRef ds:uri="http://schemas.openxmlformats.org/officeDocument/2006/bibliography"/>
+    <ds:schemaRef ds:uri="http://schemas.microsoft.com/office/2006/metadata/properties"/>
+    <ds:schemaRef ds:uri="http://schemas.microsoft.com/office/infopath/2007/PartnerControls"/>
   </ds:schemaRefs>
 </ds:datastoreItem>
 </file>
 
 <file path=customXml/itemProps2.xml><?xml version="1.0" encoding="utf-8"?>
+<ds:datastoreItem xmlns:ds="http://schemas.openxmlformats.org/officeDocument/2006/customXml" ds:itemID="{AA9B4F4A-04DE-4966-B352-2111A02C53AC}">
+  <ds:schemaRefs>
+    <ds:schemaRef ds:uri="http://schemas.microsoft.com/sharepoint/v3/contenttype/forms"/>
+  </ds:schemaRefs>
+</ds:datastoreItem>
+</file>
+
+<file path=customXml/itemProps3.xml><?xml version="1.0" encoding="utf-8"?>
 <ds:datastoreItem xmlns:ds="http://schemas.openxmlformats.org/officeDocument/2006/customXml" ds:itemID="{302BA044-7821-4F13-AAC2-5EDA231E9C23}">
   <ds:schemaRefs>
     <ds:schemaRef ds:uri="http://schemas.microsoft.com/office/2006/metadata/contentType"/>
@@ -4444,19 +4487,10 @@
 </ds:datastoreItem>
 </file>
 
-<file path=customXml/itemProps3.xml><?xml version="1.0" encoding="utf-8"?>
-<ds:datastoreItem xmlns:ds="http://schemas.openxmlformats.org/officeDocument/2006/customXml" ds:itemID="{AA9B4F4A-04DE-4966-B352-2111A02C53AC}">
+<file path=customXml/itemProps4.xml><?xml version="1.0" encoding="utf-8"?>
+<ds:datastoreItem xmlns:ds="http://schemas.openxmlformats.org/officeDocument/2006/customXml" ds:itemID="{B760F0C9-BDFA-4525-A9C9-E6552B0B6C30}">
   <ds:schemaRefs>
-    <ds:schemaRef ds:uri="http://schemas.microsoft.com/sharepoint/v3/contenttype/forms"/>
-  </ds:schemaRefs>
-</ds:datastoreItem>
-</file>
-
-<file path=customXml/itemProps4.xml><?xml version="1.0" encoding="utf-8"?>
-<ds:datastoreItem xmlns:ds="http://schemas.openxmlformats.org/officeDocument/2006/customXml" ds:itemID="{4DF68BEB-1789-48B5-AE29-EC4E69C147EC}">
-  <ds:schemaRefs>
-    <ds:schemaRef ds:uri="http://schemas.microsoft.com/office/2006/metadata/properties"/>
-    <ds:schemaRef ds:uri="http://schemas.microsoft.com/office/infopath/2007/PartnerControls"/>
+    <ds:schemaRef ds:uri="http://schemas.openxmlformats.org/officeDocument/2006/bibliography"/>
   </ds:schemaRefs>
 </ds:datastoreItem>
 </file>
</xml_diff>

<commit_message>
Add jointly and severally question for donees
</commit_message>
<xml_diff>
--- a/docassemble/ACDApp/data/templates/EPA_base.docx
+++ b/docassemble/ACDApp/data/templates/EPA_base.docx
@@ -1,6 +1,6 @@
 
 <file path=word/document.xml><?xml version="1.0" encoding="utf-8"?>
-<w:document xmlns:wpc="http://schemas.microsoft.com/office/word/2010/wordprocessingCanvas" xmlns:cx="http://schemas.microsoft.com/office/drawing/2014/chartex" xmlns:cx1="http://schemas.microsoft.com/office/drawing/2015/9/8/chartex" xmlns:cx2="http://schemas.microsoft.com/office/drawing/2015/10/21/chartex" xmlns:cx3="http://schemas.microsoft.com/office/drawing/2016/5/9/chartex" xmlns:cx4="http://schemas.microsoft.com/office/drawing/2016/5/10/chartex" xmlns:cx5="http://schemas.microsoft.com/office/drawing/2016/5/11/chartex" xmlns:cx6="http://schemas.microsoft.com/office/drawing/2016/5/12/chartex" xmlns:cx7="http://schemas.microsoft.com/office/drawing/2016/5/13/chartex" xmlns:cx8="http://schemas.microsoft.com/office/drawing/2016/5/14/chartex" xmlns:mc="http://schemas.openxmlformats.org/markup-compatibility/2006" xmlns:aink="http://schemas.microsoft.com/office/drawing/2016/ink" xmlns:am3d="http://schemas.microsoft.com/office/drawing/2017/model3d" xmlns:o="urn:schemas-microsoft-com:office:office" xmlns:r="http://schemas.openxmlformats.org/officeDocument/2006/relationships" xmlns:m="http://schemas.openxmlformats.org/officeDocument/2006/math" xmlns:v="urn:schemas-microsoft-com:vml" xmlns:wp14="http://schemas.microsoft.com/office/word/2010/wordprocessingDrawing" xmlns:wp="http://schemas.openxmlformats.org/drawingml/2006/wordprocessingDrawing" xmlns:w10="urn:schemas-microsoft-com:office:word" xmlns:w="http://schemas.openxmlformats.org/wordprocessingml/2006/main" xmlns:w14="http://schemas.microsoft.com/office/word/2010/wordml" xmlns:w15="http://schemas.microsoft.com/office/word/2012/wordml" xmlns:w16cex="http://schemas.microsoft.com/office/word/2018/wordml/cex" xmlns:w16cid="http://schemas.microsoft.com/office/word/2016/wordml/cid" xmlns:w16="http://schemas.microsoft.com/office/word/2018/wordml" xmlns:w16sdtdh="http://schemas.microsoft.com/office/word/2020/wordml/sdtdatahash" xmlns:w16se="http://schemas.microsoft.com/office/word/2015/wordml/symex" xmlns:wpg="http://schemas.microsoft.com/office/word/2010/wordprocessingGroup" xmlns:wpi="http://schemas.microsoft.com/office/word/2010/wordprocessingInk" xmlns:wne="http://schemas.microsoft.com/office/word/2006/wordml" xmlns:wps="http://schemas.microsoft.com/office/word/2010/wordprocessingShape" mc:Ignorable="w14 w15 w16se w16cid w16 w16cex w16sdtdh wp14">
+<w:document xmlns:wpc="http://schemas.microsoft.com/office/word/2010/wordprocessingCanvas" xmlns:cx="http://schemas.microsoft.com/office/drawing/2014/chartex" xmlns:cx1="http://schemas.microsoft.com/office/drawing/2015/9/8/chartex" xmlns:cx2="http://schemas.microsoft.com/office/drawing/2015/10/21/chartex" xmlns:cx3="http://schemas.microsoft.com/office/drawing/2016/5/9/chartex" xmlns:cx4="http://schemas.microsoft.com/office/drawing/2016/5/10/chartex" xmlns:cx5="http://schemas.microsoft.com/office/drawing/2016/5/11/chartex" xmlns:cx6="http://schemas.microsoft.com/office/drawing/2016/5/12/chartex" xmlns:cx7="http://schemas.microsoft.com/office/drawing/2016/5/13/chartex" xmlns:cx8="http://schemas.microsoft.com/office/drawing/2016/5/14/chartex" xmlns:mc="http://schemas.openxmlformats.org/markup-compatibility/2006" xmlns:aink="http://schemas.microsoft.com/office/drawing/2016/ink" xmlns:am3d="http://schemas.microsoft.com/office/drawing/2017/model3d" xmlns:o="urn:schemas-microsoft-com:office:office" xmlns:oel="http://schemas.microsoft.com/office/2019/extlst" xmlns:r="http://schemas.openxmlformats.org/officeDocument/2006/relationships" xmlns:m="http://schemas.openxmlformats.org/officeDocument/2006/math" xmlns:v="urn:schemas-microsoft-com:vml" xmlns:wp14="http://schemas.microsoft.com/office/word/2010/wordprocessingDrawing" xmlns:wp="http://schemas.openxmlformats.org/drawingml/2006/wordprocessingDrawing" xmlns:w10="urn:schemas-microsoft-com:office:word" xmlns:w="http://schemas.openxmlformats.org/wordprocessingml/2006/main" xmlns:w14="http://schemas.microsoft.com/office/word/2010/wordml" xmlns:w15="http://schemas.microsoft.com/office/word/2012/wordml" xmlns:w16cex="http://schemas.microsoft.com/office/word/2018/wordml/cex" xmlns:w16cid="http://schemas.microsoft.com/office/word/2016/wordml/cid" xmlns:w16="http://schemas.microsoft.com/office/word/2018/wordml" xmlns:w16sdtdh="http://schemas.microsoft.com/office/word/2020/wordml/sdtdatahash" xmlns:w16se="http://schemas.microsoft.com/office/word/2015/wordml/symex" xmlns:wpg="http://schemas.microsoft.com/office/word/2010/wordprocessingGroup" xmlns:wpi="http://schemas.microsoft.com/office/word/2010/wordprocessingInk" xmlns:wne="http://schemas.microsoft.com/office/word/2006/wordml" xmlns:wps="http://schemas.microsoft.com/office/word/2010/wordprocessingShape" mc:Ignorable="w14 w15 w16se w16cid w16 w16cex w16sdtdh wp14">
   <w:body>
     <w:p>
       <w:pPr>
@@ -482,15 +482,7 @@
                 <w:color w:val="000000"/>
                 <w:spacing w:val="4"/>
               </w:rPr>
-              <w:t>inline_</w:t>
-            </w:r>
-            <w:proofErr w:type="gramStart"/>
-            <w:r>
-              <w:rPr>
-                <w:color w:val="000000"/>
-                <w:spacing w:val="4"/>
-              </w:rPr>
-              <w:t>markdown</w:t>
+              <w:t>inline_markdown</w:t>
             </w:r>
             <w:proofErr w:type="spellEnd"/>
             <w:r>
@@ -507,7 +499,6 @@
               </w:rPr>
               <w:t>}</w:t>
             </w:r>
-            <w:proofErr w:type="gramEnd"/>
             <w:r>
               <w:rPr>
                 <w:color w:val="000000"/>
@@ -920,7 +911,6 @@
               </w:rPr>
               <w:t xml:space="preserve"> WITNESS WHEREOF I </w:t>
             </w:r>
-            <w:proofErr w:type="gramStart"/>
             <w:r>
               <w:rPr>
                 <w:rFonts w:ascii="Arial" w:hAnsi="Arial" w:cs="Arial"/>
@@ -940,18 +930,7 @@
                 <w:spacing w:val="-8"/>
                 <w:sz w:val="18"/>
               </w:rPr>
-              <w:t>epaDonor.formatted</w:t>
-            </w:r>
-            <w:proofErr w:type="gramEnd"/>
-            <w:r>
-              <w:rPr>
-                <w:rFonts w:ascii="Arial" w:hAnsi="Arial" w:cs="Arial"/>
-                <w:b/>
-                <w:bCs/>
-                <w:spacing w:val="-8"/>
-                <w:sz w:val="18"/>
-              </w:rPr>
-              <w:t>_name.upper</w:t>
+              <w:t>epaDonor.formatted_name.upper</w:t>
             </w:r>
             <w:proofErr w:type="spellEnd"/>
             <w:r>
@@ -1133,7 +1112,6 @@
               </w:rPr>
               <w:t xml:space="preserve"> </w:t>
             </w:r>
-            <w:proofErr w:type="gramStart"/>
             <w:r>
               <w:rPr>
                 <w:rFonts w:ascii="Arial" w:hAnsi="Arial" w:cs="Arial"/>
@@ -1157,20 +1135,7 @@
                 <w:szCs w:val="18"/>
                 <w:lang w:val="en-GB"/>
               </w:rPr>
-              <w:t>epaDonor.formatted</w:t>
-            </w:r>
-            <w:proofErr w:type="gramEnd"/>
-            <w:r>
-              <w:rPr>
-                <w:rFonts w:ascii="Arial" w:hAnsi="Arial" w:cs="Arial"/>
-                <w:bCs/>
-                <w:color w:val="000000"/>
-                <w:spacing w:val="4"/>
-                <w:sz w:val="18"/>
-                <w:szCs w:val="18"/>
-                <w:lang w:val="en-GB"/>
-              </w:rPr>
-              <w:t>_name</w:t>
+              <w:t>epaDonor.formatted_name</w:t>
             </w:r>
             <w:proofErr w:type="spellEnd"/>
             <w:r>
@@ -1786,13 +1751,6 @@
                 <w:sz w:val="18"/>
               </w:rPr>
               <w:tab/>
-            </w:r>
-            <w:proofErr w:type="gramStart"/>
-            <w:r>
-              <w:rPr>
-                <w:spacing w:val="-8"/>
-                <w:sz w:val="18"/>
-              </w:rPr>
               <w:t>{{</w:t>
             </w:r>
             <w:r>
@@ -1808,15 +1766,7 @@
                 <w:spacing w:val="-8"/>
                 <w:sz w:val="18"/>
               </w:rPr>
-              <w:t>a</w:t>
-            </w:r>
-            <w:proofErr w:type="gramEnd"/>
-            <w:r>
-              <w:rPr>
-                <w:spacing w:val="-8"/>
-                <w:sz w:val="18"/>
-              </w:rPr>
-              <w:t>_donee</w:t>
+              <w:t>a_donee</w:t>
             </w:r>
             <w:proofErr w:type="spellEnd"/>
             <w:r>
@@ -1930,7 +1880,7 @@
 </file>
 
 <file path=word/endnotes.xml><?xml version="1.0" encoding="utf-8"?>
-<w:endnotes xmlns:wpc="http://schemas.microsoft.com/office/word/2010/wordprocessingCanvas" xmlns:cx="http://schemas.microsoft.com/office/drawing/2014/chartex" xmlns:cx1="http://schemas.microsoft.com/office/drawing/2015/9/8/chartex" xmlns:cx2="http://schemas.microsoft.com/office/drawing/2015/10/21/chartex" xmlns:cx3="http://schemas.microsoft.com/office/drawing/2016/5/9/chartex" xmlns:cx4="http://schemas.microsoft.com/office/drawing/2016/5/10/chartex" xmlns:cx5="http://schemas.microsoft.com/office/drawing/2016/5/11/chartex" xmlns:cx6="http://schemas.microsoft.com/office/drawing/2016/5/12/chartex" xmlns:cx7="http://schemas.microsoft.com/office/drawing/2016/5/13/chartex" xmlns:cx8="http://schemas.microsoft.com/office/drawing/2016/5/14/chartex" xmlns:mc="http://schemas.openxmlformats.org/markup-compatibility/2006" xmlns:aink="http://schemas.microsoft.com/office/drawing/2016/ink" xmlns:am3d="http://schemas.microsoft.com/office/drawing/2017/model3d" xmlns:o="urn:schemas-microsoft-com:office:office" xmlns:r="http://schemas.openxmlformats.org/officeDocument/2006/relationships" xmlns:m="http://schemas.openxmlformats.org/officeDocument/2006/math" xmlns:v="urn:schemas-microsoft-com:vml" xmlns:wp14="http://schemas.microsoft.com/office/word/2010/wordprocessingDrawing" xmlns:wp="http://schemas.openxmlformats.org/drawingml/2006/wordprocessingDrawing" xmlns:w10="urn:schemas-microsoft-com:office:word" xmlns:w="http://schemas.openxmlformats.org/wordprocessingml/2006/main" xmlns:w14="http://schemas.microsoft.com/office/word/2010/wordml" xmlns:w15="http://schemas.microsoft.com/office/word/2012/wordml" xmlns:w16cex="http://schemas.microsoft.com/office/word/2018/wordml/cex" xmlns:w16cid="http://schemas.microsoft.com/office/word/2016/wordml/cid" xmlns:w16="http://schemas.microsoft.com/office/word/2018/wordml" xmlns:w16sdtdh="http://schemas.microsoft.com/office/word/2020/wordml/sdtdatahash" xmlns:w16se="http://schemas.microsoft.com/office/word/2015/wordml/symex" xmlns:wpg="http://schemas.microsoft.com/office/word/2010/wordprocessingGroup" xmlns:wpi="http://schemas.microsoft.com/office/word/2010/wordprocessingInk" xmlns:wne="http://schemas.microsoft.com/office/word/2006/wordml" xmlns:wps="http://schemas.microsoft.com/office/word/2010/wordprocessingShape" mc:Ignorable="w14 w15 w16se w16cid w16 w16cex w16sdtdh wp14">
+<w:endnotes xmlns:wpc="http://schemas.microsoft.com/office/word/2010/wordprocessingCanvas" xmlns:cx="http://schemas.microsoft.com/office/drawing/2014/chartex" xmlns:cx1="http://schemas.microsoft.com/office/drawing/2015/9/8/chartex" xmlns:cx2="http://schemas.microsoft.com/office/drawing/2015/10/21/chartex" xmlns:cx3="http://schemas.microsoft.com/office/drawing/2016/5/9/chartex" xmlns:cx4="http://schemas.microsoft.com/office/drawing/2016/5/10/chartex" xmlns:cx5="http://schemas.microsoft.com/office/drawing/2016/5/11/chartex" xmlns:cx6="http://schemas.microsoft.com/office/drawing/2016/5/12/chartex" xmlns:cx7="http://schemas.microsoft.com/office/drawing/2016/5/13/chartex" xmlns:cx8="http://schemas.microsoft.com/office/drawing/2016/5/14/chartex" xmlns:mc="http://schemas.openxmlformats.org/markup-compatibility/2006" xmlns:aink="http://schemas.microsoft.com/office/drawing/2016/ink" xmlns:am3d="http://schemas.microsoft.com/office/drawing/2017/model3d" xmlns:o="urn:schemas-microsoft-com:office:office" xmlns:oel="http://schemas.microsoft.com/office/2019/extlst" xmlns:r="http://schemas.openxmlformats.org/officeDocument/2006/relationships" xmlns:m="http://schemas.openxmlformats.org/officeDocument/2006/math" xmlns:v="urn:schemas-microsoft-com:vml" xmlns:wp14="http://schemas.microsoft.com/office/word/2010/wordprocessingDrawing" xmlns:wp="http://schemas.openxmlformats.org/drawingml/2006/wordprocessingDrawing" xmlns:w10="urn:schemas-microsoft-com:office:word" xmlns:w="http://schemas.openxmlformats.org/wordprocessingml/2006/main" xmlns:w14="http://schemas.microsoft.com/office/word/2010/wordml" xmlns:w15="http://schemas.microsoft.com/office/word/2012/wordml" xmlns:w16cex="http://schemas.microsoft.com/office/word/2018/wordml/cex" xmlns:w16cid="http://schemas.microsoft.com/office/word/2016/wordml/cid" xmlns:w16="http://schemas.microsoft.com/office/word/2018/wordml" xmlns:w16sdtdh="http://schemas.microsoft.com/office/word/2020/wordml/sdtdatahash" xmlns:w16se="http://schemas.microsoft.com/office/word/2015/wordml/symex" xmlns:wpg="http://schemas.microsoft.com/office/word/2010/wordprocessingGroup" xmlns:wpi="http://schemas.microsoft.com/office/word/2010/wordprocessingInk" xmlns:wne="http://schemas.microsoft.com/office/word/2006/wordml" xmlns:wps="http://schemas.microsoft.com/office/word/2010/wordprocessingShape" mc:Ignorable="w14 w15 w16se w16cid w16 w16cex w16sdtdh wp14">
   <w:endnote w:type="separator" w:id="-1">
     <w:p>
       <w:r>
@@ -1949,7 +1899,7 @@
 </file>
 
 <file path=word/footer1.xml><?xml version="1.0" encoding="utf-8"?>
-<w:ftr xmlns:wpc="http://schemas.microsoft.com/office/word/2010/wordprocessingCanvas" xmlns:cx="http://schemas.microsoft.com/office/drawing/2014/chartex" xmlns:cx1="http://schemas.microsoft.com/office/drawing/2015/9/8/chartex" xmlns:cx2="http://schemas.microsoft.com/office/drawing/2015/10/21/chartex" xmlns:cx3="http://schemas.microsoft.com/office/drawing/2016/5/9/chartex" xmlns:cx4="http://schemas.microsoft.com/office/drawing/2016/5/10/chartex" xmlns:cx5="http://schemas.microsoft.com/office/drawing/2016/5/11/chartex" xmlns:cx6="http://schemas.microsoft.com/office/drawing/2016/5/12/chartex" xmlns:cx7="http://schemas.microsoft.com/office/drawing/2016/5/13/chartex" xmlns:cx8="http://schemas.microsoft.com/office/drawing/2016/5/14/chartex" xmlns:mc="http://schemas.openxmlformats.org/markup-compatibility/2006" xmlns:aink="http://schemas.microsoft.com/office/drawing/2016/ink" xmlns:am3d="http://schemas.microsoft.com/office/drawing/2017/model3d" xmlns:o="urn:schemas-microsoft-com:office:office" xmlns:r="http://schemas.openxmlformats.org/officeDocument/2006/relationships" xmlns:m="http://schemas.openxmlformats.org/officeDocument/2006/math" xmlns:v="urn:schemas-microsoft-com:vml" xmlns:wp14="http://schemas.microsoft.com/office/word/2010/wordprocessingDrawing" xmlns:wp="http://schemas.openxmlformats.org/drawingml/2006/wordprocessingDrawing" xmlns:w10="urn:schemas-microsoft-com:office:word" xmlns:w="http://schemas.openxmlformats.org/wordprocessingml/2006/main" xmlns:w14="http://schemas.microsoft.com/office/word/2010/wordml" xmlns:w15="http://schemas.microsoft.com/office/word/2012/wordml" xmlns:w16cex="http://schemas.microsoft.com/office/word/2018/wordml/cex" xmlns:w16cid="http://schemas.microsoft.com/office/word/2016/wordml/cid" xmlns:w16="http://schemas.microsoft.com/office/word/2018/wordml" xmlns:w16sdtdh="http://schemas.microsoft.com/office/word/2020/wordml/sdtdatahash" xmlns:w16se="http://schemas.microsoft.com/office/word/2015/wordml/symex" xmlns:wpg="http://schemas.microsoft.com/office/word/2010/wordprocessingGroup" xmlns:wpi="http://schemas.microsoft.com/office/word/2010/wordprocessingInk" xmlns:wne="http://schemas.microsoft.com/office/word/2006/wordml" xmlns:wps="http://schemas.microsoft.com/office/word/2010/wordprocessingShape" mc:Ignorable="w14 w15 w16se w16cid w16 w16cex w16sdtdh wp14">
+<w:ftr xmlns:wpc="http://schemas.microsoft.com/office/word/2010/wordprocessingCanvas" xmlns:cx="http://schemas.microsoft.com/office/drawing/2014/chartex" xmlns:cx1="http://schemas.microsoft.com/office/drawing/2015/9/8/chartex" xmlns:cx2="http://schemas.microsoft.com/office/drawing/2015/10/21/chartex" xmlns:cx3="http://schemas.microsoft.com/office/drawing/2016/5/9/chartex" xmlns:cx4="http://schemas.microsoft.com/office/drawing/2016/5/10/chartex" xmlns:cx5="http://schemas.microsoft.com/office/drawing/2016/5/11/chartex" xmlns:cx6="http://schemas.microsoft.com/office/drawing/2016/5/12/chartex" xmlns:cx7="http://schemas.microsoft.com/office/drawing/2016/5/13/chartex" xmlns:cx8="http://schemas.microsoft.com/office/drawing/2016/5/14/chartex" xmlns:mc="http://schemas.openxmlformats.org/markup-compatibility/2006" xmlns:aink="http://schemas.microsoft.com/office/drawing/2016/ink" xmlns:am3d="http://schemas.microsoft.com/office/drawing/2017/model3d" xmlns:o="urn:schemas-microsoft-com:office:office" xmlns:oel="http://schemas.microsoft.com/office/2019/extlst" xmlns:r="http://schemas.openxmlformats.org/officeDocument/2006/relationships" xmlns:m="http://schemas.openxmlformats.org/officeDocument/2006/math" xmlns:v="urn:schemas-microsoft-com:vml" xmlns:wp14="http://schemas.microsoft.com/office/word/2010/wordprocessingDrawing" xmlns:wp="http://schemas.openxmlformats.org/drawingml/2006/wordprocessingDrawing" xmlns:w10="urn:schemas-microsoft-com:office:word" xmlns:w="http://schemas.openxmlformats.org/wordprocessingml/2006/main" xmlns:w14="http://schemas.microsoft.com/office/word/2010/wordml" xmlns:w15="http://schemas.microsoft.com/office/word/2012/wordml" xmlns:w16cex="http://schemas.microsoft.com/office/word/2018/wordml/cex" xmlns:w16cid="http://schemas.microsoft.com/office/word/2016/wordml/cid" xmlns:w16="http://schemas.microsoft.com/office/word/2018/wordml" xmlns:w16sdtdh="http://schemas.microsoft.com/office/word/2020/wordml/sdtdatahash" xmlns:w16se="http://schemas.microsoft.com/office/word/2015/wordml/symex" xmlns:wpg="http://schemas.microsoft.com/office/word/2010/wordprocessingGroup" xmlns:wpi="http://schemas.microsoft.com/office/word/2010/wordprocessingInk" xmlns:wne="http://schemas.microsoft.com/office/word/2006/wordml" xmlns:wps="http://schemas.microsoft.com/office/word/2010/wordprocessingShape" mc:Ignorable="w14 w15 w16se w16cid w16 w16cex w16sdtdh wp14">
   <w:p>
     <w:pPr>
       <w:pStyle w:val="Footer"/>
@@ -1959,7 +1909,7 @@
 </file>
 
 <file path=word/footer2.xml><?xml version="1.0" encoding="utf-8"?>
-<w:ftr xmlns:wpc="http://schemas.microsoft.com/office/word/2010/wordprocessingCanvas" xmlns:cx="http://schemas.microsoft.com/office/drawing/2014/chartex" xmlns:cx1="http://schemas.microsoft.com/office/drawing/2015/9/8/chartex" xmlns:cx2="http://schemas.microsoft.com/office/drawing/2015/10/21/chartex" xmlns:cx3="http://schemas.microsoft.com/office/drawing/2016/5/9/chartex" xmlns:cx4="http://schemas.microsoft.com/office/drawing/2016/5/10/chartex" xmlns:cx5="http://schemas.microsoft.com/office/drawing/2016/5/11/chartex" xmlns:cx6="http://schemas.microsoft.com/office/drawing/2016/5/12/chartex" xmlns:cx7="http://schemas.microsoft.com/office/drawing/2016/5/13/chartex" xmlns:cx8="http://schemas.microsoft.com/office/drawing/2016/5/14/chartex" xmlns:mc="http://schemas.openxmlformats.org/markup-compatibility/2006" xmlns:aink="http://schemas.microsoft.com/office/drawing/2016/ink" xmlns:am3d="http://schemas.microsoft.com/office/drawing/2017/model3d" xmlns:o="urn:schemas-microsoft-com:office:office" xmlns:r="http://schemas.openxmlformats.org/officeDocument/2006/relationships" xmlns:m="http://schemas.openxmlformats.org/officeDocument/2006/math" xmlns:v="urn:schemas-microsoft-com:vml" xmlns:wp14="http://schemas.microsoft.com/office/word/2010/wordprocessingDrawing" xmlns:wp="http://schemas.openxmlformats.org/drawingml/2006/wordprocessingDrawing" xmlns:w10="urn:schemas-microsoft-com:office:word" xmlns:w="http://schemas.openxmlformats.org/wordprocessingml/2006/main" xmlns:w14="http://schemas.microsoft.com/office/word/2010/wordml" xmlns:w15="http://schemas.microsoft.com/office/word/2012/wordml" xmlns:w16cex="http://schemas.microsoft.com/office/word/2018/wordml/cex" xmlns:w16cid="http://schemas.microsoft.com/office/word/2016/wordml/cid" xmlns:w16="http://schemas.microsoft.com/office/word/2018/wordml" xmlns:w16sdtdh="http://schemas.microsoft.com/office/word/2020/wordml/sdtdatahash" xmlns:w16se="http://schemas.microsoft.com/office/word/2015/wordml/symex" xmlns:wpg="http://schemas.microsoft.com/office/word/2010/wordprocessingGroup" xmlns:wpi="http://schemas.microsoft.com/office/word/2010/wordprocessingInk" xmlns:wne="http://schemas.microsoft.com/office/word/2006/wordml" xmlns:wps="http://schemas.microsoft.com/office/word/2010/wordprocessingShape" mc:Ignorable="w14 w15 w16se w16cid w16 w16cex w16sdtdh wp14">
+<w:ftr xmlns:wpc="http://schemas.microsoft.com/office/word/2010/wordprocessingCanvas" xmlns:cx="http://schemas.microsoft.com/office/drawing/2014/chartex" xmlns:cx1="http://schemas.microsoft.com/office/drawing/2015/9/8/chartex" xmlns:cx2="http://schemas.microsoft.com/office/drawing/2015/10/21/chartex" xmlns:cx3="http://schemas.microsoft.com/office/drawing/2016/5/9/chartex" xmlns:cx4="http://schemas.microsoft.com/office/drawing/2016/5/10/chartex" xmlns:cx5="http://schemas.microsoft.com/office/drawing/2016/5/11/chartex" xmlns:cx6="http://schemas.microsoft.com/office/drawing/2016/5/12/chartex" xmlns:cx7="http://schemas.microsoft.com/office/drawing/2016/5/13/chartex" xmlns:cx8="http://schemas.microsoft.com/office/drawing/2016/5/14/chartex" xmlns:mc="http://schemas.openxmlformats.org/markup-compatibility/2006" xmlns:aink="http://schemas.microsoft.com/office/drawing/2016/ink" xmlns:am3d="http://schemas.microsoft.com/office/drawing/2017/model3d" xmlns:o="urn:schemas-microsoft-com:office:office" xmlns:oel="http://schemas.microsoft.com/office/2019/extlst" xmlns:r="http://schemas.openxmlformats.org/officeDocument/2006/relationships" xmlns:m="http://schemas.openxmlformats.org/officeDocument/2006/math" xmlns:v="urn:schemas-microsoft-com:vml" xmlns:wp14="http://schemas.microsoft.com/office/word/2010/wordprocessingDrawing" xmlns:wp="http://schemas.openxmlformats.org/drawingml/2006/wordprocessingDrawing" xmlns:w10="urn:schemas-microsoft-com:office:word" xmlns:w="http://schemas.openxmlformats.org/wordprocessingml/2006/main" xmlns:w14="http://schemas.microsoft.com/office/word/2010/wordml" xmlns:w15="http://schemas.microsoft.com/office/word/2012/wordml" xmlns:w16cex="http://schemas.microsoft.com/office/word/2018/wordml/cex" xmlns:w16cid="http://schemas.microsoft.com/office/word/2016/wordml/cid" xmlns:w16="http://schemas.microsoft.com/office/word/2018/wordml" xmlns:w16sdtdh="http://schemas.microsoft.com/office/word/2020/wordml/sdtdatahash" xmlns:w16se="http://schemas.microsoft.com/office/word/2015/wordml/symex" xmlns:wpg="http://schemas.microsoft.com/office/word/2010/wordprocessingGroup" xmlns:wpi="http://schemas.microsoft.com/office/word/2010/wordprocessingInk" xmlns:wne="http://schemas.microsoft.com/office/word/2006/wordml" xmlns:wps="http://schemas.microsoft.com/office/word/2010/wordprocessingShape" mc:Ignorable="w14 w15 w16se w16cid w16 w16cex w16sdtdh wp14">
   <w:tbl>
     <w:tblPr>
       <w:tblStyle w:val="TableGrid"/>
@@ -2040,7 +1990,7 @@
 </file>
 
 <file path=word/footer3.xml><?xml version="1.0" encoding="utf-8"?>
-<w:ftr xmlns:wpc="http://schemas.microsoft.com/office/word/2010/wordprocessingCanvas" xmlns:cx="http://schemas.microsoft.com/office/drawing/2014/chartex" xmlns:cx1="http://schemas.microsoft.com/office/drawing/2015/9/8/chartex" xmlns:cx2="http://schemas.microsoft.com/office/drawing/2015/10/21/chartex" xmlns:cx3="http://schemas.microsoft.com/office/drawing/2016/5/9/chartex" xmlns:cx4="http://schemas.microsoft.com/office/drawing/2016/5/10/chartex" xmlns:cx5="http://schemas.microsoft.com/office/drawing/2016/5/11/chartex" xmlns:cx6="http://schemas.microsoft.com/office/drawing/2016/5/12/chartex" xmlns:cx7="http://schemas.microsoft.com/office/drawing/2016/5/13/chartex" xmlns:cx8="http://schemas.microsoft.com/office/drawing/2016/5/14/chartex" xmlns:mc="http://schemas.openxmlformats.org/markup-compatibility/2006" xmlns:aink="http://schemas.microsoft.com/office/drawing/2016/ink" xmlns:am3d="http://schemas.microsoft.com/office/drawing/2017/model3d" xmlns:o="urn:schemas-microsoft-com:office:office" xmlns:r="http://schemas.openxmlformats.org/officeDocument/2006/relationships" xmlns:m="http://schemas.openxmlformats.org/officeDocument/2006/math" xmlns:v="urn:schemas-microsoft-com:vml" xmlns:wp14="http://schemas.microsoft.com/office/word/2010/wordprocessingDrawing" xmlns:wp="http://schemas.openxmlformats.org/drawingml/2006/wordprocessingDrawing" xmlns:w10="urn:schemas-microsoft-com:office:word" xmlns:w="http://schemas.openxmlformats.org/wordprocessingml/2006/main" xmlns:w14="http://schemas.microsoft.com/office/word/2010/wordml" xmlns:w15="http://schemas.microsoft.com/office/word/2012/wordml" xmlns:w16cex="http://schemas.microsoft.com/office/word/2018/wordml/cex" xmlns:w16cid="http://schemas.microsoft.com/office/word/2016/wordml/cid" xmlns:w16="http://schemas.microsoft.com/office/word/2018/wordml" xmlns:w16sdtdh="http://schemas.microsoft.com/office/word/2020/wordml/sdtdatahash" xmlns:w16se="http://schemas.microsoft.com/office/word/2015/wordml/symex" xmlns:wpg="http://schemas.microsoft.com/office/word/2010/wordprocessingGroup" xmlns:wpi="http://schemas.microsoft.com/office/word/2010/wordprocessingInk" xmlns:wne="http://schemas.microsoft.com/office/word/2006/wordml" xmlns:wps="http://schemas.microsoft.com/office/word/2010/wordprocessingShape" mc:Ignorable="w14 w15 w16se w16cid w16 w16cex w16sdtdh wp14">
+<w:ftr xmlns:wpc="http://schemas.microsoft.com/office/word/2010/wordprocessingCanvas" xmlns:cx="http://schemas.microsoft.com/office/drawing/2014/chartex" xmlns:cx1="http://schemas.microsoft.com/office/drawing/2015/9/8/chartex" xmlns:cx2="http://schemas.microsoft.com/office/drawing/2015/10/21/chartex" xmlns:cx3="http://schemas.microsoft.com/office/drawing/2016/5/9/chartex" xmlns:cx4="http://schemas.microsoft.com/office/drawing/2016/5/10/chartex" xmlns:cx5="http://schemas.microsoft.com/office/drawing/2016/5/11/chartex" xmlns:cx6="http://schemas.microsoft.com/office/drawing/2016/5/12/chartex" xmlns:cx7="http://schemas.microsoft.com/office/drawing/2016/5/13/chartex" xmlns:cx8="http://schemas.microsoft.com/office/drawing/2016/5/14/chartex" xmlns:mc="http://schemas.openxmlformats.org/markup-compatibility/2006" xmlns:aink="http://schemas.microsoft.com/office/drawing/2016/ink" xmlns:am3d="http://schemas.microsoft.com/office/drawing/2017/model3d" xmlns:o="urn:schemas-microsoft-com:office:office" xmlns:oel="http://schemas.microsoft.com/office/2019/extlst" xmlns:r="http://schemas.openxmlformats.org/officeDocument/2006/relationships" xmlns:m="http://schemas.openxmlformats.org/officeDocument/2006/math" xmlns:v="urn:schemas-microsoft-com:vml" xmlns:wp14="http://schemas.microsoft.com/office/word/2010/wordprocessingDrawing" xmlns:wp="http://schemas.openxmlformats.org/drawingml/2006/wordprocessingDrawing" xmlns:w10="urn:schemas-microsoft-com:office:word" xmlns:w="http://schemas.openxmlformats.org/wordprocessingml/2006/main" xmlns:w14="http://schemas.microsoft.com/office/word/2010/wordml" xmlns:w15="http://schemas.microsoft.com/office/word/2012/wordml" xmlns:w16cex="http://schemas.microsoft.com/office/word/2018/wordml/cex" xmlns:w16cid="http://schemas.microsoft.com/office/word/2016/wordml/cid" xmlns:w16="http://schemas.microsoft.com/office/word/2018/wordml" xmlns:w16sdtdh="http://schemas.microsoft.com/office/word/2020/wordml/sdtdatahash" xmlns:w16se="http://schemas.microsoft.com/office/word/2015/wordml/symex" xmlns:wpg="http://schemas.microsoft.com/office/word/2010/wordprocessingGroup" xmlns:wpi="http://schemas.microsoft.com/office/word/2010/wordprocessingInk" xmlns:wne="http://schemas.microsoft.com/office/word/2006/wordml" xmlns:wps="http://schemas.microsoft.com/office/word/2010/wordprocessingShape" mc:Ignorable="w14 w15 w16se w16cid w16 w16cex w16sdtdh wp14">
   <w:p>
     <w:pPr>
       <w:pStyle w:val="Footer"/>
@@ -2208,7 +2158,7 @@
 </file>
 
 <file path=word/footnotes.xml><?xml version="1.0" encoding="utf-8"?>
-<w:footnotes xmlns:wpc="http://schemas.microsoft.com/office/word/2010/wordprocessingCanvas" xmlns:cx="http://schemas.microsoft.com/office/drawing/2014/chartex" xmlns:cx1="http://schemas.microsoft.com/office/drawing/2015/9/8/chartex" xmlns:cx2="http://schemas.microsoft.com/office/drawing/2015/10/21/chartex" xmlns:cx3="http://schemas.microsoft.com/office/drawing/2016/5/9/chartex" xmlns:cx4="http://schemas.microsoft.com/office/drawing/2016/5/10/chartex" xmlns:cx5="http://schemas.microsoft.com/office/drawing/2016/5/11/chartex" xmlns:cx6="http://schemas.microsoft.com/office/drawing/2016/5/12/chartex" xmlns:cx7="http://schemas.microsoft.com/office/drawing/2016/5/13/chartex" xmlns:cx8="http://schemas.microsoft.com/office/drawing/2016/5/14/chartex" xmlns:mc="http://schemas.openxmlformats.org/markup-compatibility/2006" xmlns:aink="http://schemas.microsoft.com/office/drawing/2016/ink" xmlns:am3d="http://schemas.microsoft.com/office/drawing/2017/model3d" xmlns:o="urn:schemas-microsoft-com:office:office" xmlns:r="http://schemas.openxmlformats.org/officeDocument/2006/relationships" xmlns:m="http://schemas.openxmlformats.org/officeDocument/2006/math" xmlns:v="urn:schemas-microsoft-com:vml" xmlns:wp14="http://schemas.microsoft.com/office/word/2010/wordprocessingDrawing" xmlns:wp="http://schemas.openxmlformats.org/drawingml/2006/wordprocessingDrawing" xmlns:w10="urn:schemas-microsoft-com:office:word" xmlns:w="http://schemas.openxmlformats.org/wordprocessingml/2006/main" xmlns:w14="http://schemas.microsoft.com/office/word/2010/wordml" xmlns:w15="http://schemas.microsoft.com/office/word/2012/wordml" xmlns:w16cex="http://schemas.microsoft.com/office/word/2018/wordml/cex" xmlns:w16cid="http://schemas.microsoft.com/office/word/2016/wordml/cid" xmlns:w16="http://schemas.microsoft.com/office/word/2018/wordml" xmlns:w16sdtdh="http://schemas.microsoft.com/office/word/2020/wordml/sdtdatahash" xmlns:w16se="http://schemas.microsoft.com/office/word/2015/wordml/symex" xmlns:wpg="http://schemas.microsoft.com/office/word/2010/wordprocessingGroup" xmlns:wpi="http://schemas.microsoft.com/office/word/2010/wordprocessingInk" xmlns:wne="http://schemas.microsoft.com/office/word/2006/wordml" xmlns:wps="http://schemas.microsoft.com/office/word/2010/wordprocessingShape" mc:Ignorable="w14 w15 w16se w16cid w16 w16cex w16sdtdh wp14">
+<w:footnotes xmlns:wpc="http://schemas.microsoft.com/office/word/2010/wordprocessingCanvas" xmlns:cx="http://schemas.microsoft.com/office/drawing/2014/chartex" xmlns:cx1="http://schemas.microsoft.com/office/drawing/2015/9/8/chartex" xmlns:cx2="http://schemas.microsoft.com/office/drawing/2015/10/21/chartex" xmlns:cx3="http://schemas.microsoft.com/office/drawing/2016/5/9/chartex" xmlns:cx4="http://schemas.microsoft.com/office/drawing/2016/5/10/chartex" xmlns:cx5="http://schemas.microsoft.com/office/drawing/2016/5/11/chartex" xmlns:cx6="http://schemas.microsoft.com/office/drawing/2016/5/12/chartex" xmlns:cx7="http://schemas.microsoft.com/office/drawing/2016/5/13/chartex" xmlns:cx8="http://schemas.microsoft.com/office/drawing/2016/5/14/chartex" xmlns:mc="http://schemas.openxmlformats.org/markup-compatibility/2006" xmlns:aink="http://schemas.microsoft.com/office/drawing/2016/ink" xmlns:am3d="http://schemas.microsoft.com/office/drawing/2017/model3d" xmlns:o="urn:schemas-microsoft-com:office:office" xmlns:oel="http://schemas.microsoft.com/office/2019/extlst" xmlns:r="http://schemas.openxmlformats.org/officeDocument/2006/relationships" xmlns:m="http://schemas.openxmlformats.org/officeDocument/2006/math" xmlns:v="urn:schemas-microsoft-com:vml" xmlns:wp14="http://schemas.microsoft.com/office/word/2010/wordprocessingDrawing" xmlns:wp="http://schemas.openxmlformats.org/drawingml/2006/wordprocessingDrawing" xmlns:w10="urn:schemas-microsoft-com:office:word" xmlns:w="http://schemas.openxmlformats.org/wordprocessingml/2006/main" xmlns:w14="http://schemas.microsoft.com/office/word/2010/wordml" xmlns:w15="http://schemas.microsoft.com/office/word/2012/wordml" xmlns:w16cex="http://schemas.microsoft.com/office/word/2018/wordml/cex" xmlns:w16cid="http://schemas.microsoft.com/office/word/2016/wordml/cid" xmlns:w16="http://schemas.microsoft.com/office/word/2018/wordml" xmlns:w16sdtdh="http://schemas.microsoft.com/office/word/2020/wordml/sdtdatahash" xmlns:w16se="http://schemas.microsoft.com/office/word/2015/wordml/symex" xmlns:wpg="http://schemas.microsoft.com/office/word/2010/wordprocessingGroup" xmlns:wpi="http://schemas.microsoft.com/office/word/2010/wordprocessingInk" xmlns:wne="http://schemas.microsoft.com/office/word/2006/wordml" xmlns:wps="http://schemas.microsoft.com/office/word/2010/wordprocessingShape" mc:Ignorable="w14 w15 w16se w16cid w16 w16cex w16sdtdh wp14">
   <w:footnote w:type="separator" w:id="-1">
     <w:p>
       <w:r>
@@ -2227,7 +2177,7 @@
 </file>
 
 <file path=word/header1.xml><?xml version="1.0" encoding="utf-8"?>
-<w:hdr xmlns:wpc="http://schemas.microsoft.com/office/word/2010/wordprocessingCanvas" xmlns:cx="http://schemas.microsoft.com/office/drawing/2014/chartex" xmlns:cx1="http://schemas.microsoft.com/office/drawing/2015/9/8/chartex" xmlns:cx2="http://schemas.microsoft.com/office/drawing/2015/10/21/chartex" xmlns:cx3="http://schemas.microsoft.com/office/drawing/2016/5/9/chartex" xmlns:cx4="http://schemas.microsoft.com/office/drawing/2016/5/10/chartex" xmlns:cx5="http://schemas.microsoft.com/office/drawing/2016/5/11/chartex" xmlns:cx6="http://schemas.microsoft.com/office/drawing/2016/5/12/chartex" xmlns:cx7="http://schemas.microsoft.com/office/drawing/2016/5/13/chartex" xmlns:cx8="http://schemas.microsoft.com/office/drawing/2016/5/14/chartex" xmlns:mc="http://schemas.openxmlformats.org/markup-compatibility/2006" xmlns:aink="http://schemas.microsoft.com/office/drawing/2016/ink" xmlns:am3d="http://schemas.microsoft.com/office/drawing/2017/model3d" xmlns:o="urn:schemas-microsoft-com:office:office" xmlns:r="http://schemas.openxmlformats.org/officeDocument/2006/relationships" xmlns:m="http://schemas.openxmlformats.org/officeDocument/2006/math" xmlns:v="urn:schemas-microsoft-com:vml" xmlns:wp14="http://schemas.microsoft.com/office/word/2010/wordprocessingDrawing" xmlns:wp="http://schemas.openxmlformats.org/drawingml/2006/wordprocessingDrawing" xmlns:w10="urn:schemas-microsoft-com:office:word" xmlns:w="http://schemas.openxmlformats.org/wordprocessingml/2006/main" xmlns:w14="http://schemas.microsoft.com/office/word/2010/wordml" xmlns:w15="http://schemas.microsoft.com/office/word/2012/wordml" xmlns:w16cex="http://schemas.microsoft.com/office/word/2018/wordml/cex" xmlns:w16cid="http://schemas.microsoft.com/office/word/2016/wordml/cid" xmlns:w16="http://schemas.microsoft.com/office/word/2018/wordml" xmlns:w16sdtdh="http://schemas.microsoft.com/office/word/2020/wordml/sdtdatahash" xmlns:w16se="http://schemas.microsoft.com/office/word/2015/wordml/symex" xmlns:wpg="http://schemas.microsoft.com/office/word/2010/wordprocessingGroup" xmlns:wpi="http://schemas.microsoft.com/office/word/2010/wordprocessingInk" xmlns:wne="http://schemas.microsoft.com/office/word/2006/wordml" xmlns:wps="http://schemas.microsoft.com/office/word/2010/wordprocessingShape" mc:Ignorable="w14 w15 w16se w16cid w16 w16cex w16sdtdh wp14">
+<w:hdr xmlns:wpc="http://schemas.microsoft.com/office/word/2010/wordprocessingCanvas" xmlns:cx="http://schemas.microsoft.com/office/drawing/2014/chartex" xmlns:cx1="http://schemas.microsoft.com/office/drawing/2015/9/8/chartex" xmlns:cx2="http://schemas.microsoft.com/office/drawing/2015/10/21/chartex" xmlns:cx3="http://schemas.microsoft.com/office/drawing/2016/5/9/chartex" xmlns:cx4="http://schemas.microsoft.com/office/drawing/2016/5/10/chartex" xmlns:cx5="http://schemas.microsoft.com/office/drawing/2016/5/11/chartex" xmlns:cx6="http://schemas.microsoft.com/office/drawing/2016/5/12/chartex" xmlns:cx7="http://schemas.microsoft.com/office/drawing/2016/5/13/chartex" xmlns:cx8="http://schemas.microsoft.com/office/drawing/2016/5/14/chartex" xmlns:mc="http://schemas.openxmlformats.org/markup-compatibility/2006" xmlns:aink="http://schemas.microsoft.com/office/drawing/2016/ink" xmlns:am3d="http://schemas.microsoft.com/office/drawing/2017/model3d" xmlns:o="urn:schemas-microsoft-com:office:office" xmlns:oel="http://schemas.microsoft.com/office/2019/extlst" xmlns:r="http://schemas.openxmlformats.org/officeDocument/2006/relationships" xmlns:m="http://schemas.openxmlformats.org/officeDocument/2006/math" xmlns:v="urn:schemas-microsoft-com:vml" xmlns:wp14="http://schemas.microsoft.com/office/word/2010/wordprocessingDrawing" xmlns:wp="http://schemas.openxmlformats.org/drawingml/2006/wordprocessingDrawing" xmlns:w10="urn:schemas-microsoft-com:office:word" xmlns:w="http://schemas.openxmlformats.org/wordprocessingml/2006/main" xmlns:w14="http://schemas.microsoft.com/office/word/2010/wordml" xmlns:w15="http://schemas.microsoft.com/office/word/2012/wordml" xmlns:w16cex="http://schemas.microsoft.com/office/word/2018/wordml/cex" xmlns:w16cid="http://schemas.microsoft.com/office/word/2016/wordml/cid" xmlns:w16="http://schemas.microsoft.com/office/word/2018/wordml" xmlns:w16sdtdh="http://schemas.microsoft.com/office/word/2020/wordml/sdtdatahash" xmlns:w16se="http://schemas.microsoft.com/office/word/2015/wordml/symex" xmlns:wpg="http://schemas.microsoft.com/office/word/2010/wordprocessingGroup" xmlns:wpi="http://schemas.microsoft.com/office/word/2010/wordprocessingInk" xmlns:wne="http://schemas.microsoft.com/office/word/2006/wordml" xmlns:wps="http://schemas.microsoft.com/office/word/2010/wordprocessingShape" mc:Ignorable="w14 w15 w16se w16cid w16 w16cex w16sdtdh wp14">
   <w:p>
     <w:pPr>
       <w:pStyle w:val="Header"/>
@@ -2237,7 +2187,7 @@
 </file>
 
 <file path=word/header2.xml><?xml version="1.0" encoding="utf-8"?>
-<w:hdr xmlns:wpc="http://schemas.microsoft.com/office/word/2010/wordprocessingCanvas" xmlns:cx="http://schemas.microsoft.com/office/drawing/2014/chartex" xmlns:cx1="http://schemas.microsoft.com/office/drawing/2015/9/8/chartex" xmlns:cx2="http://schemas.microsoft.com/office/drawing/2015/10/21/chartex" xmlns:cx3="http://schemas.microsoft.com/office/drawing/2016/5/9/chartex" xmlns:cx4="http://schemas.microsoft.com/office/drawing/2016/5/10/chartex" xmlns:cx5="http://schemas.microsoft.com/office/drawing/2016/5/11/chartex" xmlns:cx6="http://schemas.microsoft.com/office/drawing/2016/5/12/chartex" xmlns:cx7="http://schemas.microsoft.com/office/drawing/2016/5/13/chartex" xmlns:cx8="http://schemas.microsoft.com/office/drawing/2016/5/14/chartex" xmlns:mc="http://schemas.openxmlformats.org/markup-compatibility/2006" xmlns:aink="http://schemas.microsoft.com/office/drawing/2016/ink" xmlns:am3d="http://schemas.microsoft.com/office/drawing/2017/model3d" xmlns:o="urn:schemas-microsoft-com:office:office" xmlns:r="http://schemas.openxmlformats.org/officeDocument/2006/relationships" xmlns:m="http://schemas.openxmlformats.org/officeDocument/2006/math" xmlns:v="urn:schemas-microsoft-com:vml" xmlns:wp14="http://schemas.microsoft.com/office/word/2010/wordprocessingDrawing" xmlns:wp="http://schemas.openxmlformats.org/drawingml/2006/wordprocessingDrawing" xmlns:w10="urn:schemas-microsoft-com:office:word" xmlns:w="http://schemas.openxmlformats.org/wordprocessingml/2006/main" xmlns:w14="http://schemas.microsoft.com/office/word/2010/wordml" xmlns:w15="http://schemas.microsoft.com/office/word/2012/wordml" xmlns:w16cex="http://schemas.microsoft.com/office/word/2018/wordml/cex" xmlns:w16cid="http://schemas.microsoft.com/office/word/2016/wordml/cid" xmlns:w16="http://schemas.microsoft.com/office/word/2018/wordml" xmlns:w16sdtdh="http://schemas.microsoft.com/office/word/2020/wordml/sdtdatahash" xmlns:w16se="http://schemas.microsoft.com/office/word/2015/wordml/symex" xmlns:wpg="http://schemas.microsoft.com/office/word/2010/wordprocessingGroup" xmlns:wpi="http://schemas.microsoft.com/office/word/2010/wordprocessingInk" xmlns:wne="http://schemas.microsoft.com/office/word/2006/wordml" xmlns:wps="http://schemas.microsoft.com/office/word/2010/wordprocessingShape" mc:Ignorable="w14 w15 w16se w16cid w16 w16cex w16sdtdh wp14">
+<w:hdr xmlns:wpc="http://schemas.microsoft.com/office/word/2010/wordprocessingCanvas" xmlns:cx="http://schemas.microsoft.com/office/drawing/2014/chartex" xmlns:cx1="http://schemas.microsoft.com/office/drawing/2015/9/8/chartex" xmlns:cx2="http://schemas.microsoft.com/office/drawing/2015/10/21/chartex" xmlns:cx3="http://schemas.microsoft.com/office/drawing/2016/5/9/chartex" xmlns:cx4="http://schemas.microsoft.com/office/drawing/2016/5/10/chartex" xmlns:cx5="http://schemas.microsoft.com/office/drawing/2016/5/11/chartex" xmlns:cx6="http://schemas.microsoft.com/office/drawing/2016/5/12/chartex" xmlns:cx7="http://schemas.microsoft.com/office/drawing/2016/5/13/chartex" xmlns:cx8="http://schemas.microsoft.com/office/drawing/2016/5/14/chartex" xmlns:mc="http://schemas.openxmlformats.org/markup-compatibility/2006" xmlns:aink="http://schemas.microsoft.com/office/drawing/2016/ink" xmlns:am3d="http://schemas.microsoft.com/office/drawing/2017/model3d" xmlns:o="urn:schemas-microsoft-com:office:office" xmlns:oel="http://schemas.microsoft.com/office/2019/extlst" xmlns:r="http://schemas.openxmlformats.org/officeDocument/2006/relationships" xmlns:m="http://schemas.openxmlformats.org/officeDocument/2006/math" xmlns:v="urn:schemas-microsoft-com:vml" xmlns:wp14="http://schemas.microsoft.com/office/word/2010/wordprocessingDrawing" xmlns:wp="http://schemas.openxmlformats.org/drawingml/2006/wordprocessingDrawing" xmlns:w10="urn:schemas-microsoft-com:office:word" xmlns:w="http://schemas.openxmlformats.org/wordprocessingml/2006/main" xmlns:w14="http://schemas.microsoft.com/office/word/2010/wordml" xmlns:w15="http://schemas.microsoft.com/office/word/2012/wordml" xmlns:w16cex="http://schemas.microsoft.com/office/word/2018/wordml/cex" xmlns:w16cid="http://schemas.microsoft.com/office/word/2016/wordml/cid" xmlns:w16="http://schemas.microsoft.com/office/word/2018/wordml" xmlns:w16sdtdh="http://schemas.microsoft.com/office/word/2020/wordml/sdtdatahash" xmlns:w16se="http://schemas.microsoft.com/office/word/2015/wordml/symex" xmlns:wpg="http://schemas.microsoft.com/office/word/2010/wordprocessingGroup" xmlns:wpi="http://schemas.microsoft.com/office/word/2010/wordprocessingInk" xmlns:wne="http://schemas.microsoft.com/office/word/2006/wordml" xmlns:wps="http://schemas.microsoft.com/office/word/2010/wordprocessingShape" mc:Ignorable="w14 w15 w16se w16cid w16 w16cex w16sdtdh wp14">
   <w:p>
     <w:pPr>
       <w:pStyle w:val="Header"/>
@@ -2247,7 +2197,7 @@
 </file>
 
 <file path=word/header3.xml><?xml version="1.0" encoding="utf-8"?>
-<w:hdr xmlns:wpc="http://schemas.microsoft.com/office/word/2010/wordprocessingCanvas" xmlns:cx="http://schemas.microsoft.com/office/drawing/2014/chartex" xmlns:cx1="http://schemas.microsoft.com/office/drawing/2015/9/8/chartex" xmlns:cx2="http://schemas.microsoft.com/office/drawing/2015/10/21/chartex" xmlns:cx3="http://schemas.microsoft.com/office/drawing/2016/5/9/chartex" xmlns:cx4="http://schemas.microsoft.com/office/drawing/2016/5/10/chartex" xmlns:cx5="http://schemas.microsoft.com/office/drawing/2016/5/11/chartex" xmlns:cx6="http://schemas.microsoft.com/office/drawing/2016/5/12/chartex" xmlns:cx7="http://schemas.microsoft.com/office/drawing/2016/5/13/chartex" xmlns:cx8="http://schemas.microsoft.com/office/drawing/2016/5/14/chartex" xmlns:mc="http://schemas.openxmlformats.org/markup-compatibility/2006" xmlns:aink="http://schemas.microsoft.com/office/drawing/2016/ink" xmlns:am3d="http://schemas.microsoft.com/office/drawing/2017/model3d" xmlns:o="urn:schemas-microsoft-com:office:office" xmlns:r="http://schemas.openxmlformats.org/officeDocument/2006/relationships" xmlns:m="http://schemas.openxmlformats.org/officeDocument/2006/math" xmlns:v="urn:schemas-microsoft-com:vml" xmlns:wp14="http://schemas.microsoft.com/office/word/2010/wordprocessingDrawing" xmlns:wp="http://schemas.openxmlformats.org/drawingml/2006/wordprocessingDrawing" xmlns:w10="urn:schemas-microsoft-com:office:word" xmlns:w="http://schemas.openxmlformats.org/wordprocessingml/2006/main" xmlns:w14="http://schemas.microsoft.com/office/word/2010/wordml" xmlns:w15="http://schemas.microsoft.com/office/word/2012/wordml" xmlns:w16cex="http://schemas.microsoft.com/office/word/2018/wordml/cex" xmlns:w16cid="http://schemas.microsoft.com/office/word/2016/wordml/cid" xmlns:w16="http://schemas.microsoft.com/office/word/2018/wordml" xmlns:w16sdtdh="http://schemas.microsoft.com/office/word/2020/wordml/sdtdatahash" xmlns:w16se="http://schemas.microsoft.com/office/word/2015/wordml/symex" xmlns:wpg="http://schemas.microsoft.com/office/word/2010/wordprocessingGroup" xmlns:wpi="http://schemas.microsoft.com/office/word/2010/wordprocessingInk" xmlns:wne="http://schemas.microsoft.com/office/word/2006/wordml" xmlns:wps="http://schemas.microsoft.com/office/word/2010/wordprocessingShape" mc:Ignorable="w14 w15 w16se w16cid w16 w16cex w16sdtdh wp14">
+<w:hdr xmlns:wpc="http://schemas.microsoft.com/office/word/2010/wordprocessingCanvas" xmlns:cx="http://schemas.microsoft.com/office/drawing/2014/chartex" xmlns:cx1="http://schemas.microsoft.com/office/drawing/2015/9/8/chartex" xmlns:cx2="http://schemas.microsoft.com/office/drawing/2015/10/21/chartex" xmlns:cx3="http://schemas.microsoft.com/office/drawing/2016/5/9/chartex" xmlns:cx4="http://schemas.microsoft.com/office/drawing/2016/5/10/chartex" xmlns:cx5="http://schemas.microsoft.com/office/drawing/2016/5/11/chartex" xmlns:cx6="http://schemas.microsoft.com/office/drawing/2016/5/12/chartex" xmlns:cx7="http://schemas.microsoft.com/office/drawing/2016/5/13/chartex" xmlns:cx8="http://schemas.microsoft.com/office/drawing/2016/5/14/chartex" xmlns:mc="http://schemas.openxmlformats.org/markup-compatibility/2006" xmlns:aink="http://schemas.microsoft.com/office/drawing/2016/ink" xmlns:am3d="http://schemas.microsoft.com/office/drawing/2017/model3d" xmlns:o="urn:schemas-microsoft-com:office:office" xmlns:oel="http://schemas.microsoft.com/office/2019/extlst" xmlns:r="http://schemas.openxmlformats.org/officeDocument/2006/relationships" xmlns:m="http://schemas.openxmlformats.org/officeDocument/2006/math" xmlns:v="urn:schemas-microsoft-com:vml" xmlns:wp14="http://schemas.microsoft.com/office/word/2010/wordprocessingDrawing" xmlns:wp="http://schemas.openxmlformats.org/drawingml/2006/wordprocessingDrawing" xmlns:w10="urn:schemas-microsoft-com:office:word" xmlns:w="http://schemas.openxmlformats.org/wordprocessingml/2006/main" xmlns:w14="http://schemas.microsoft.com/office/word/2010/wordml" xmlns:w15="http://schemas.microsoft.com/office/word/2012/wordml" xmlns:w16cex="http://schemas.microsoft.com/office/word/2018/wordml/cex" xmlns:w16cid="http://schemas.microsoft.com/office/word/2016/wordml/cid" xmlns:w16="http://schemas.microsoft.com/office/word/2018/wordml" xmlns:w16sdtdh="http://schemas.microsoft.com/office/word/2020/wordml/sdtdatahash" xmlns:w16se="http://schemas.microsoft.com/office/word/2015/wordml/symex" xmlns:wpg="http://schemas.microsoft.com/office/word/2010/wordprocessingGroup" xmlns:wpi="http://schemas.microsoft.com/office/word/2010/wordprocessingInk" xmlns:wne="http://schemas.microsoft.com/office/word/2006/wordml" xmlns:wps="http://schemas.microsoft.com/office/word/2010/wordprocessingShape" mc:Ignorable="w14 w15 w16se w16cid w16 w16cex w16sdtdh wp14">
   <w:p>
     <w:pPr>
       <w:pStyle w:val="Header"/>
@@ -2257,7 +2207,7 @@
 </file>
 
 <file path=word/numbering.xml><?xml version="1.0" encoding="utf-8"?>
-<w:numbering xmlns:wpc="http://schemas.microsoft.com/office/word/2010/wordprocessingCanvas" xmlns:cx="http://schemas.microsoft.com/office/drawing/2014/chartex" xmlns:cx1="http://schemas.microsoft.com/office/drawing/2015/9/8/chartex" xmlns:cx2="http://schemas.microsoft.com/office/drawing/2015/10/21/chartex" xmlns:cx3="http://schemas.microsoft.com/office/drawing/2016/5/9/chartex" xmlns:cx4="http://schemas.microsoft.com/office/drawing/2016/5/10/chartex" xmlns:cx5="http://schemas.microsoft.com/office/drawing/2016/5/11/chartex" xmlns:cx6="http://schemas.microsoft.com/office/drawing/2016/5/12/chartex" xmlns:cx7="http://schemas.microsoft.com/office/drawing/2016/5/13/chartex" xmlns:cx8="http://schemas.microsoft.com/office/drawing/2016/5/14/chartex" xmlns:mc="http://schemas.openxmlformats.org/markup-compatibility/2006" xmlns:aink="http://schemas.microsoft.com/office/drawing/2016/ink" xmlns:am3d="http://schemas.microsoft.com/office/drawing/2017/model3d" xmlns:o="urn:schemas-microsoft-com:office:office" xmlns:r="http://schemas.openxmlformats.org/officeDocument/2006/relationships" xmlns:m="http://schemas.openxmlformats.org/officeDocument/2006/math" xmlns:v="urn:schemas-microsoft-com:vml" xmlns:wp14="http://schemas.microsoft.com/office/word/2010/wordprocessingDrawing" xmlns:wp="http://schemas.openxmlformats.org/drawingml/2006/wordprocessingDrawing" xmlns:w10="urn:schemas-microsoft-com:office:word" xmlns:w="http://schemas.openxmlformats.org/wordprocessingml/2006/main" xmlns:w14="http://schemas.microsoft.com/office/word/2010/wordml" xmlns:w15="http://schemas.microsoft.com/office/word/2012/wordml" xmlns:w16cex="http://schemas.microsoft.com/office/word/2018/wordml/cex" xmlns:w16cid="http://schemas.microsoft.com/office/word/2016/wordml/cid" xmlns:w16="http://schemas.microsoft.com/office/word/2018/wordml" xmlns:w16sdtdh="http://schemas.microsoft.com/office/word/2020/wordml/sdtdatahash" xmlns:w16se="http://schemas.microsoft.com/office/word/2015/wordml/symex" xmlns:wpg="http://schemas.microsoft.com/office/word/2010/wordprocessingGroup" xmlns:wpi="http://schemas.microsoft.com/office/word/2010/wordprocessingInk" xmlns:wne="http://schemas.microsoft.com/office/word/2006/wordml" xmlns:wps="http://schemas.microsoft.com/office/word/2010/wordprocessingShape" mc:Ignorable="w14 w15 w16se w16cid w16 w16cex w16sdtdh wp14">
+<w:numbering xmlns:wpc="http://schemas.microsoft.com/office/word/2010/wordprocessingCanvas" xmlns:cx="http://schemas.microsoft.com/office/drawing/2014/chartex" xmlns:cx1="http://schemas.microsoft.com/office/drawing/2015/9/8/chartex" xmlns:cx2="http://schemas.microsoft.com/office/drawing/2015/10/21/chartex" xmlns:cx3="http://schemas.microsoft.com/office/drawing/2016/5/9/chartex" xmlns:cx4="http://schemas.microsoft.com/office/drawing/2016/5/10/chartex" xmlns:cx5="http://schemas.microsoft.com/office/drawing/2016/5/11/chartex" xmlns:cx6="http://schemas.microsoft.com/office/drawing/2016/5/12/chartex" xmlns:cx7="http://schemas.microsoft.com/office/drawing/2016/5/13/chartex" xmlns:cx8="http://schemas.microsoft.com/office/drawing/2016/5/14/chartex" xmlns:mc="http://schemas.openxmlformats.org/markup-compatibility/2006" xmlns:aink="http://schemas.microsoft.com/office/drawing/2016/ink" xmlns:am3d="http://schemas.microsoft.com/office/drawing/2017/model3d" xmlns:o="urn:schemas-microsoft-com:office:office" xmlns:oel="http://schemas.microsoft.com/office/2019/extlst" xmlns:r="http://schemas.openxmlformats.org/officeDocument/2006/relationships" xmlns:m="http://schemas.openxmlformats.org/officeDocument/2006/math" xmlns:v="urn:schemas-microsoft-com:vml" xmlns:wp14="http://schemas.microsoft.com/office/word/2010/wordprocessingDrawing" xmlns:wp="http://schemas.openxmlformats.org/drawingml/2006/wordprocessingDrawing" xmlns:w10="urn:schemas-microsoft-com:office:word" xmlns:w="http://schemas.openxmlformats.org/wordprocessingml/2006/main" xmlns:w14="http://schemas.microsoft.com/office/word/2010/wordml" xmlns:w15="http://schemas.microsoft.com/office/word/2012/wordml" xmlns:w16cex="http://schemas.microsoft.com/office/word/2018/wordml/cex" xmlns:w16cid="http://schemas.microsoft.com/office/word/2016/wordml/cid" xmlns:w16="http://schemas.microsoft.com/office/word/2018/wordml" xmlns:w16sdtdh="http://schemas.microsoft.com/office/word/2020/wordml/sdtdatahash" xmlns:w16se="http://schemas.microsoft.com/office/word/2015/wordml/symex" xmlns:wpg="http://schemas.microsoft.com/office/word/2010/wordprocessingGroup" xmlns:wpi="http://schemas.microsoft.com/office/word/2010/wordprocessingInk" xmlns:wne="http://schemas.microsoft.com/office/word/2006/wordml" xmlns:wps="http://schemas.microsoft.com/office/word/2010/wordprocessingShape" mc:Ignorable="w14 w15 w16se w16cid w16 w16cex w16sdtdh wp14">
   <w:abstractNum w:abstractNumId="0" w15:restartNumberingAfterBreak="0">
     <w:nsid w:val="FFFFFF7C"/>
     <w:multiLevelType w:val="singleLevel"/>
@@ -3020,49 +2970,49 @@
       </w:rPr>
     </w:lvl>
   </w:abstractNum>
-  <w:num w:numId="1">
+  <w:num w:numId="1" w16cid:durableId="1000622867">
     <w:abstractNumId w:val="9"/>
   </w:num>
-  <w:num w:numId="2">
+  <w:num w:numId="2" w16cid:durableId="539979192">
     <w:abstractNumId w:val="7"/>
   </w:num>
-  <w:num w:numId="3">
+  <w:num w:numId="3" w16cid:durableId="447747006">
     <w:abstractNumId w:val="6"/>
   </w:num>
-  <w:num w:numId="4">
+  <w:num w:numId="4" w16cid:durableId="705980694">
     <w:abstractNumId w:val="5"/>
   </w:num>
-  <w:num w:numId="5">
+  <w:num w:numId="5" w16cid:durableId="1360401041">
     <w:abstractNumId w:val="4"/>
   </w:num>
-  <w:num w:numId="6">
+  <w:num w:numId="6" w16cid:durableId="402678473">
     <w:abstractNumId w:val="8"/>
   </w:num>
-  <w:num w:numId="7">
+  <w:num w:numId="7" w16cid:durableId="692460524">
     <w:abstractNumId w:val="3"/>
   </w:num>
-  <w:num w:numId="8">
+  <w:num w:numId="8" w16cid:durableId="193270119">
     <w:abstractNumId w:val="2"/>
   </w:num>
-  <w:num w:numId="9">
+  <w:num w:numId="9" w16cid:durableId="570770287">
     <w:abstractNumId w:val="1"/>
   </w:num>
-  <w:num w:numId="10">
+  <w:num w:numId="10" w16cid:durableId="192118148">
     <w:abstractNumId w:val="0"/>
   </w:num>
-  <w:num w:numId="11">
+  <w:num w:numId="11" w16cid:durableId="532184527">
     <w:abstractNumId w:val="12"/>
   </w:num>
-  <w:num w:numId="12">
+  <w:num w:numId="12" w16cid:durableId="257256471">
     <w:abstractNumId w:val="13"/>
   </w:num>
-  <w:num w:numId="13">
+  <w:num w:numId="13" w16cid:durableId="1133402065">
     <w:abstractNumId w:val="11"/>
   </w:num>
-  <w:num w:numId="14">
+  <w:num w:numId="14" w16cid:durableId="1011221014">
     <w:abstractNumId w:val="14"/>
   </w:num>
-  <w:num w:numId="15">
+  <w:num w:numId="15" w16cid:durableId="22248380">
     <w:abstractNumId w:val="10"/>
   </w:num>
 </w:numbering>
@@ -3365,15 +3315,17 @@
   <w:style w:type="paragraph" w:default="1" w:styleId="Normal">
     <w:name w:val="Normal"/>
     <w:qFormat/>
-    <w:rsid w:val="001E3908"/>
+    <w:rsid w:val="000A568A"/>
     <w:pPr>
       <w:spacing w:after="160" w:line="259" w:lineRule="auto"/>
     </w:pPr>
     <w:rPr>
       <w:rFonts w:asciiTheme="minorHAnsi" w:eastAsiaTheme="minorHAnsi" w:hAnsiTheme="minorHAnsi" w:cstheme="minorBidi"/>
+      <w:kern w:val="2"/>
       <w:sz w:val="22"/>
       <w:szCs w:val="22"/>
       <w:lang w:eastAsia="en-US"/>
+      <w14:ligatures w14:val="standardContextual"/>
     </w:rPr>
   </w:style>
   <w:style w:type="paragraph" w:styleId="Heading1">
@@ -3554,7 +3506,7 @@
     <w:uiPriority w:val="1"/>
     <w:semiHidden/>
     <w:unhideWhenUsed/>
-    <w:rsid w:val="001E3908"/>
+    <w:rsid w:val="000A568A"/>
   </w:style>
   <w:style w:type="table" w:default="1" w:styleId="TableNormal">
     <w:name w:val="Normal Table"/>
@@ -3576,7 +3528,7 @@
     <w:uiPriority w:val="99"/>
     <w:semiHidden/>
     <w:unhideWhenUsed/>
-    <w:rsid w:val="001E3908"/>
+    <w:rsid w:val="000A568A"/>
   </w:style>
   <w:style w:type="paragraph" w:styleId="EndnoteText">
     <w:name w:val="endnote text"/>
@@ -4250,12 +4202,16 @@
 </file>
 
 <file path=customXml/item1.xml><?xml version="1.0" encoding="utf-8"?>
+<b:Sources xmlns:b="http://schemas.openxmlformats.org/officeDocument/2006/bibliography" xmlns="http://schemas.openxmlformats.org/officeDocument/2006/bibliography" SelectedStyle="\APA.XSL" StyleName="APA"/>
+</file>
+
+<file path=customXml/item2.xml><?xml version="1.0" encoding="utf-8"?>
 <p:properties xmlns:p="http://schemas.microsoft.com/office/2006/metadata/properties" xmlns:xsi="http://www.w3.org/2001/XMLSchema-instance" xmlns:pc="http://schemas.microsoft.com/office/infopath/2007/PartnerControls">
   <documentManagement/>
 </p:properties>
 </file>
 
-<file path=customXml/item2.xml><?xml version="1.0" encoding="utf-8"?>
+<file path=customXml/item3.xml><?xml version="1.0" encoding="utf-8"?>
 <?mso-contentType ?>
 <FormTemplates xmlns="http://schemas.microsoft.com/sharepoint/v3/contenttype/forms">
   <Display>DocumentLibraryForm</Display>
@@ -4264,7 +4220,7 @@
 </FormTemplates>
 </file>
 
-<file path=customXml/item3.xml><?xml version="1.0" encoding="utf-8"?>
+<file path=customXml/item4.xml><?xml version="1.0" encoding="utf-8"?>
 <ct:contentTypeSchema xmlns:ct="http://schemas.microsoft.com/office/2006/metadata/contentType" xmlns:ma="http://schemas.microsoft.com/office/2006/metadata/properties/metaAttributes" ct:_="" ma:_="" ma:contentTypeName="Document" ma:contentTypeID="0x0101008E6BF907DE8FBD4B87FDA69A95DC4C18" ma:contentTypeVersion="10" ma:contentTypeDescription="Create a new document." ma:contentTypeScope="" ma:versionID="9edb744bc3c42d8f6998f80fe80fa79d">
   <xsd:schema xmlns:xsd="http://www.w3.org/2001/XMLSchema" xmlns:xs="http://www.w3.org/2001/XMLSchema" xmlns:p="http://schemas.microsoft.com/office/2006/metadata/properties" xmlns:ns2="26b7cbc5-961c-4480-b3b6-6db2fc48a850" targetNamespace="http://schemas.microsoft.com/office/2006/metadata/properties" ma:root="true" ma:fieldsID="d12cf508fbc7a64fb3fbc9ba4ab7a817" ns2:_="">
     <xsd:import namespace="26b7cbc5-961c-4480-b3b6-6db2fc48a850"/>
@@ -4448,11 +4404,15 @@
 </ct:contentTypeSchema>
 </file>
 
-<file path=customXml/item4.xml><?xml version="1.0" encoding="utf-8"?>
-<b:Sources xmlns:b="http://schemas.openxmlformats.org/officeDocument/2006/bibliography" xmlns="http://schemas.openxmlformats.org/officeDocument/2006/bibliography" SelectedStyle="\APA.XSL" StyleName="APA"/>
+<file path=customXml/itemProps1.xml><?xml version="1.0" encoding="utf-8"?>
+<ds:datastoreItem xmlns:ds="http://schemas.openxmlformats.org/officeDocument/2006/customXml" ds:itemID="{B760F0C9-BDFA-4525-A9C9-E6552B0B6C30}">
+  <ds:schemaRefs>
+    <ds:schemaRef ds:uri="http://schemas.openxmlformats.org/officeDocument/2006/bibliography"/>
+  </ds:schemaRefs>
+</ds:datastoreItem>
 </file>
 
-<file path=customXml/itemProps1.xml><?xml version="1.0" encoding="utf-8"?>
+<file path=customXml/itemProps2.xml><?xml version="1.0" encoding="utf-8"?>
 <ds:datastoreItem xmlns:ds="http://schemas.openxmlformats.org/officeDocument/2006/customXml" ds:itemID="{4DF68BEB-1789-48B5-AE29-EC4E69C147EC}">
   <ds:schemaRefs>
     <ds:schemaRef ds:uri="http://schemas.microsoft.com/office/2006/metadata/properties"/>
@@ -4461,7 +4421,7 @@
 </ds:datastoreItem>
 </file>
 
-<file path=customXml/itemProps2.xml><?xml version="1.0" encoding="utf-8"?>
+<file path=customXml/itemProps3.xml><?xml version="1.0" encoding="utf-8"?>
 <ds:datastoreItem xmlns:ds="http://schemas.openxmlformats.org/officeDocument/2006/customXml" ds:itemID="{AA9B4F4A-04DE-4966-B352-2111A02C53AC}">
   <ds:schemaRefs>
     <ds:schemaRef ds:uri="http://schemas.microsoft.com/sharepoint/v3/contenttype/forms"/>
@@ -4469,7 +4429,7 @@
 </ds:datastoreItem>
 </file>
 
-<file path=customXml/itemProps3.xml><?xml version="1.0" encoding="utf-8"?>
+<file path=customXml/itemProps4.xml><?xml version="1.0" encoding="utf-8"?>
 <ds:datastoreItem xmlns:ds="http://schemas.openxmlformats.org/officeDocument/2006/customXml" ds:itemID="{302BA044-7821-4F13-AAC2-5EDA231E9C23}">
   <ds:schemaRefs>
     <ds:schemaRef ds:uri="http://schemas.microsoft.com/office/2006/metadata/contentType"/>
@@ -4485,12 +4445,4 @@
     <ds:schemaRef ds:uri="http://schemas.microsoft.com/internal/obd"/>
   </ds:schemaRefs>
 </ds:datastoreItem>
-</file>
-
-<file path=customXml/itemProps4.xml><?xml version="1.0" encoding="utf-8"?>
-<ds:datastoreItem xmlns:ds="http://schemas.openxmlformats.org/officeDocument/2006/customXml" ds:itemID="{B760F0C9-BDFA-4525-A9C9-E6552B0B6C30}">
-  <ds:schemaRefs>
-    <ds:schemaRef ds:uri="http://schemas.openxmlformats.org/officeDocument/2006/bibliography"/>
-  </ds:schemaRefs>
-</ds:datastoreItem>
 </file>
</xml_diff>